<commit_message>
make API work and update CV
</commit_message>
<xml_diff>
--- a/static/file/Benjamin_Muoka_Resume.docx
+++ b/static/file/Benjamin_Muoka_Resume.docx
@@ -4,7 +4,7 @@
   <w:body>
     <w:p>
       <w:pPr>
-        <w:spacing w:after="0"/>
+        <w:spacing w:after="0" w:line="240" w:lineRule="auto"/>
         <w:jc w:val="both"/>
         <w:rPr>
           <w:rFonts w:ascii="Cambria" w:hAnsi="Cambria" w:cstheme="minorHAnsi"/>
@@ -45,7 +45,7 @@
     </w:p>
     <w:p>
       <w:pPr>
-        <w:spacing w:after="0"/>
+        <w:spacing w:after="0" w:line="240" w:lineRule="auto"/>
         <w:jc w:val="both"/>
         <w:rPr>
           <w:rFonts w:ascii="Cambria" w:hAnsi="Cambria" w:cstheme="minorHAnsi"/>
@@ -58,15 +58,7 @@
           <w:i/>
           <w:sz w:val="24"/>
         </w:rPr>
-        <w:t>Renewable Energy Engineer</w:t>
-      </w:r>
-      <w:r>
-        <w:rPr>
-          <w:rFonts w:ascii="Cambria" w:eastAsia="Times New Roman" w:hAnsi="Cambria" w:cstheme="minorHAnsi"/>
-          <w:iCs/>
-          <w:sz w:val="24"/>
-        </w:rPr>
-        <w:t xml:space="preserve"> </w:t>
+        <w:t>Python Developer</w:t>
       </w:r>
       <w:r>
         <w:rPr>
@@ -74,12 +66,12 @@
           <w:i/>
           <w:sz w:val="24"/>
         </w:rPr>
-        <w:t>| Python Developer</w:t>
-      </w:r>
-    </w:p>
-    <w:p>
-      <w:pPr>
-        <w:spacing w:after="0"/>
+        <w:t xml:space="preserve"> | Renewable Energy Engineer</w:t>
+      </w:r>
+    </w:p>
+    <w:p>
+      <w:pPr>
+        <w:spacing w:after="0" w:line="240" w:lineRule="auto"/>
         <w:jc w:val="both"/>
         <w:rPr>
           <w:rFonts w:ascii="Cambria" w:hAnsi="Cambria" w:cstheme="minorHAnsi"/>
@@ -88,7 +80,7 @@
     </w:p>
     <w:p>
       <w:pPr>
-        <w:spacing w:after="0"/>
+        <w:spacing w:after="0" w:line="240" w:lineRule="auto"/>
         <w:jc w:val="both"/>
         <w:rPr>
           <w:rFonts w:ascii="Cambria" w:eastAsia="Times New Roman" w:hAnsi="Cambria" w:cstheme="minorHAnsi"/>
@@ -113,27 +105,23 @@
     </w:p>
     <w:p>
       <w:pPr>
-        <w:spacing w:after="0" w:line="72" w:lineRule="auto"/>
+        <w:spacing w:after="0" w:line="96" w:lineRule="auto"/>
         <w:jc w:val="both"/>
         <w:rPr>
           <w:rFonts w:ascii="Cambria" w:eastAsia="Times New Roman" w:hAnsi="Cambria" w:cstheme="minorHAnsi"/>
           <w:b/>
           <w:bCs/>
           <w:color w:val="2F5496" w:themeColor="accent1" w:themeShade="BF"/>
-          <w:sz w:val="26"/>
-          <w:szCs w:val="26"/>
+          <w:sz w:val="24"/>
+          <w:szCs w:val="24"/>
         </w:rPr>
       </w:pPr>
     </w:p>
     <w:p>
       <w:pPr>
         <w:pStyle w:val="ListParagraph"/>
-        <w:numPr>
-          <w:ilvl w:val="0"/>
-          <w:numId w:val="2"/>
-        </w:numPr>
-        <w:spacing w:after="0"/>
-        <w:ind w:left="0" w:hanging="284"/>
+        <w:spacing w:after="0" w:line="240" w:lineRule="auto"/>
+        <w:ind w:left="0"/>
         <w:jc w:val="both"/>
         <w:rPr>
           <w:rFonts w:ascii="Cambria" w:hAnsi="Cambria" w:cstheme="minorHAnsi"/>
@@ -143,12 +131,102 @@
         <w:rPr>
           <w:rFonts w:ascii="Cambria" w:eastAsia="Times New Roman" w:hAnsi="Cambria" w:cstheme="minorHAnsi"/>
         </w:rPr>
-        <w:t>A Renewable Energy Engineer with experience in the design and installation of both on-grid and off-grid energy systems. Able to perform site assessment and capable of operating equipment and hand tools. Reliable team player with a personable nature and positive communication style. Looking for a job with an opportunity for professional challenges, skills development and career advancement.</w:t>
-      </w:r>
-    </w:p>
-    <w:p>
-      <w:pPr>
-        <w:spacing w:after="0"/>
+        <w:t>Analytical, motivated and hard-working</w:t>
+      </w:r>
+      <w:r>
+        <w:rPr>
+          <w:rFonts w:ascii="Cambria" w:eastAsia="Times New Roman" w:hAnsi="Cambria" w:cstheme="minorHAnsi"/>
+        </w:rPr>
+        <w:t xml:space="preserve"> </w:t>
+      </w:r>
+      <w:r>
+        <w:rPr>
+          <w:rFonts w:ascii="Cambria" w:eastAsia="Times New Roman" w:hAnsi="Cambria" w:cstheme="minorHAnsi"/>
+        </w:rPr>
+        <w:t>Python Developer</w:t>
+      </w:r>
+      <w:r>
+        <w:rPr>
+          <w:rFonts w:ascii="Cambria" w:eastAsia="Times New Roman" w:hAnsi="Cambria" w:cstheme="minorHAnsi"/>
+        </w:rPr>
+        <w:t xml:space="preserve"> with experience in the </w:t>
+      </w:r>
+      <w:r>
+        <w:rPr>
+          <w:rFonts w:ascii="Cambria" w:hAnsi="Cambria" w:cs="Arial"/>
+        </w:rPr>
+        <w:t>design, development, and maintenance of applications</w:t>
+      </w:r>
+      <w:r>
+        <w:rPr>
+          <w:rFonts w:ascii="Cambria" w:eastAsia="Times New Roman" w:hAnsi="Cambria" w:cstheme="minorHAnsi"/>
+        </w:rPr>
+        <w:t xml:space="preserve">. Able to </w:t>
+      </w:r>
+      <w:r>
+        <w:rPr>
+          <w:rFonts w:ascii="Cambria" w:eastAsia="Times New Roman" w:hAnsi="Cambria" w:cstheme="minorHAnsi"/>
+        </w:rPr>
+        <w:t>create</w:t>
+      </w:r>
+      <w:r>
+        <w:rPr>
+          <w:rFonts w:ascii="Cambria" w:eastAsia="Times New Roman" w:hAnsi="Cambria" w:cstheme="minorHAnsi"/>
+        </w:rPr>
+        <w:t xml:space="preserve"> efficient, scalable, and maintainable code that addresses the needs of the business and its customers</w:t>
+      </w:r>
+      <w:r>
+        <w:rPr>
+          <w:rFonts w:ascii="Cambria" w:eastAsia="Times New Roman" w:hAnsi="Cambria" w:cstheme="minorHAnsi"/>
+        </w:rPr>
+        <w:t>.</w:t>
+      </w:r>
+      <w:r>
+        <w:rPr>
+          <w:rFonts w:ascii="Cambria" w:eastAsia="Times New Roman" w:hAnsi="Cambria" w:cstheme="minorHAnsi"/>
+        </w:rPr>
+        <w:t xml:space="preserve"> </w:t>
+      </w:r>
+      <w:r>
+        <w:rPr>
+          <w:rFonts w:ascii="Cambria" w:eastAsia="Times New Roman" w:hAnsi="Cambria" w:cstheme="minorHAnsi"/>
+        </w:rPr>
+        <w:t xml:space="preserve">Reliable team player with a personable nature and positive </w:t>
+      </w:r>
+      <w:r>
+        <w:rPr>
+          <w:rFonts w:ascii="Cambria" w:eastAsia="Times New Roman" w:hAnsi="Cambria" w:cstheme="minorHAnsi"/>
+        </w:rPr>
+        <w:t>communication style. Looking for a job with opportunit</w:t>
+      </w:r>
+      <w:r>
+        <w:rPr>
+          <w:rFonts w:ascii="Cambria" w:eastAsia="Times New Roman" w:hAnsi="Cambria" w:cstheme="minorHAnsi"/>
+        </w:rPr>
+        <w:t>ies</w:t>
+      </w:r>
+      <w:r>
+        <w:rPr>
+          <w:rFonts w:ascii="Cambria" w:eastAsia="Times New Roman" w:hAnsi="Cambria" w:cstheme="minorHAnsi"/>
+        </w:rPr>
+        <w:t xml:space="preserve"> </w:t>
+      </w:r>
+      <w:r>
+        <w:rPr>
+          <w:rFonts w:ascii="Cambria" w:eastAsia="Times New Roman" w:hAnsi="Cambria" w:cstheme="minorHAnsi"/>
+        </w:rPr>
+        <w:t xml:space="preserve">to deploy my development skills </w:t>
+      </w:r>
+      <w:r>
+        <w:rPr>
+          <w:rFonts w:ascii="Cambria" w:eastAsia="Times New Roman" w:hAnsi="Cambria" w:cstheme="minorHAnsi"/>
+        </w:rPr>
+        <w:t>and career advancement.</w:t>
+      </w:r>
+    </w:p>
+    <w:p>
+      <w:pPr>
+        <w:spacing w:after="0" w:line="240" w:lineRule="auto"/>
         <w:jc w:val="both"/>
         <w:rPr>
           <w:rFonts w:ascii="Cambria" w:hAnsi="Cambria" w:cstheme="minorHAnsi"/>
@@ -157,16 +235,8 @@
     </w:p>
     <w:p>
       <w:pPr>
-        <w:spacing w:after="120"/>
+        <w:spacing w:after="0" w:line="240" w:lineRule="auto"/>
         <w:jc w:val="both"/>
-        <w:rPr>
-          <w:rFonts w:ascii="Cambria" w:hAnsi="Cambria" w:cstheme="minorHAnsi"/>
-          <w:color w:val="2F5496" w:themeColor="accent1" w:themeShade="BF"/>
-          <w:sz w:val="24"/>
-          <w:szCs w:val="24"/>
-        </w:rPr>
-      </w:pPr>
-      <w:r>
         <w:rPr>
           <w:rFonts w:ascii="Cambria" w:eastAsia="Times New Roman" w:hAnsi="Cambria" w:cstheme="minorHAnsi"/>
           <w:b/>
@@ -174,485 +244,8 @@
           <w:sz w:val="24"/>
           <w:szCs w:val="24"/>
         </w:rPr>
-        <w:t>Work History</w:t>
-      </w:r>
-    </w:p>
-    <w:p>
-      <w:pPr>
-        <w:pStyle w:val="ListParagraph"/>
-        <w:numPr>
-          <w:ilvl w:val="0"/>
-          <w:numId w:val="2"/>
-        </w:numPr>
-        <w:tabs>
-          <w:tab w:val="right" w:pos="9020"/>
-        </w:tabs>
-        <w:spacing w:after="0"/>
-        <w:ind w:left="0" w:hanging="284"/>
-        <w:jc w:val="both"/>
-        <w:rPr>
-          <w:rFonts w:ascii="Cambria" w:hAnsi="Cambria" w:cstheme="minorHAnsi"/>
-        </w:rPr>
-      </w:pPr>
-      <w:r>
-        <w:rPr>
-          <w:rFonts w:ascii="Cambria" w:eastAsia="Times New Roman" w:hAnsi="Cambria" w:cstheme="minorHAnsi"/>
-          <w:b/>
-        </w:rPr>
-        <w:t xml:space="preserve">Solar </w:t>
-      </w:r>
-      <w:r>
-        <w:rPr>
-          <w:rFonts w:ascii="Cambria" w:eastAsia="Times New Roman" w:hAnsi="Cambria" w:cstheme="minorHAnsi"/>
-          <w:b/>
-        </w:rPr>
-        <w:t>Business Executive</w:t>
-      </w:r>
-      <w:r>
-        <w:rPr>
-          <w:rFonts w:ascii="Cambria" w:eastAsia="Times New Roman" w:hAnsi="Cambria" w:cstheme="minorHAnsi"/>
-          <w:b/>
-        </w:rPr>
-        <w:t xml:space="preserve">                     </w:t>
-      </w:r>
-      <w:r>
-        <w:rPr>
-          <w:rFonts w:ascii="Cambria" w:eastAsia="Times New Roman" w:hAnsi="Cambria" w:cstheme="minorHAnsi"/>
-          <w:b/>
-        </w:rPr>
-        <w:t xml:space="preserve">    </w:t>
-      </w:r>
-      <w:r>
-        <w:rPr>
-          <w:rFonts w:ascii="Cambria" w:eastAsia="Times New Roman" w:hAnsi="Cambria" w:cstheme="minorHAnsi"/>
-          <w:b/>
-        </w:rPr>
-        <w:t xml:space="preserve">                  </w:t>
-      </w:r>
-      <w:r>
-        <w:rPr>
-          <w:rFonts w:ascii="Cambria" w:eastAsia="Times New Roman" w:hAnsi="Cambria" w:cstheme="minorHAnsi"/>
-          <w:b/>
-        </w:rPr>
-        <w:t xml:space="preserve">      </w:t>
-      </w:r>
-      <w:r>
-        <w:rPr>
-          <w:rFonts w:ascii="Cambria" w:eastAsia="Times New Roman" w:hAnsi="Cambria" w:cstheme="minorHAnsi"/>
-          <w:b/>
-        </w:rPr>
-        <w:t xml:space="preserve">  </w:t>
-      </w:r>
-      <w:r>
-        <w:rPr>
-          <w:rFonts w:ascii="Cambria" w:eastAsia="Times New Roman" w:hAnsi="Cambria" w:cstheme="minorHAnsi"/>
-          <w:bCs/>
-          <w:i/>
-          <w:iCs/>
-        </w:rPr>
-        <w:t>(</w:t>
-      </w:r>
-      <w:r>
-        <w:rPr>
-          <w:rFonts w:ascii="Cambria" w:eastAsia="Times New Roman" w:hAnsi="Cambria" w:cstheme="minorHAnsi"/>
-          <w:bCs/>
-          <w:i/>
-          <w:iCs/>
-        </w:rPr>
-        <w:t>2</w:t>
-      </w:r>
-      <w:r>
-        <w:rPr>
-          <w:rFonts w:ascii="Cambria" w:eastAsia="Times New Roman" w:hAnsi="Cambria" w:cstheme="minorHAnsi"/>
-          <w:bCs/>
-          <w:i/>
-          <w:iCs/>
-        </w:rPr>
-        <w:t>02</w:t>
-      </w:r>
-      <w:r>
-        <w:rPr>
-          <w:rFonts w:ascii="Cambria" w:eastAsia="Times New Roman" w:hAnsi="Cambria" w:cstheme="minorHAnsi"/>
-          <w:bCs/>
-          <w:i/>
-          <w:iCs/>
-        </w:rPr>
-        <w:t>0</w:t>
-      </w:r>
-      <w:r>
-        <w:rPr>
-          <w:rFonts w:ascii="Cambria" w:eastAsia="Times New Roman" w:hAnsi="Cambria" w:cstheme="minorHAnsi"/>
-          <w:bCs/>
-          <w:i/>
-          <w:iCs/>
-        </w:rPr>
-        <w:t xml:space="preserve"> –</w:t>
-      </w:r>
-      <w:r>
-        <w:rPr>
-          <w:rFonts w:ascii="Cambria" w:eastAsia="Times New Roman" w:hAnsi="Cambria" w:cstheme="minorHAnsi"/>
-          <w:bCs/>
-          <w:i/>
-          <w:iCs/>
-        </w:rPr>
-        <w:t xml:space="preserve"> </w:t>
-      </w:r>
-      <w:r>
-        <w:rPr>
-          <w:rFonts w:ascii="Cambria" w:eastAsia="Times New Roman" w:hAnsi="Cambria" w:cstheme="minorHAnsi"/>
-          <w:bCs/>
-          <w:i/>
-          <w:iCs/>
-        </w:rPr>
-        <w:t>2022</w:t>
-      </w:r>
-      <w:r>
-        <w:rPr>
-          <w:rFonts w:ascii="Cambria" w:eastAsia="Times New Roman" w:hAnsi="Cambria" w:cstheme="minorHAnsi"/>
-          <w:bCs/>
-          <w:i/>
-          <w:iCs/>
-        </w:rPr>
-        <w:t>)</w:t>
-      </w:r>
-    </w:p>
-    <w:p>
-      <w:pPr>
-        <w:spacing w:after="0"/>
-        <w:jc w:val="both"/>
-        <w:rPr>
-          <w:rFonts w:ascii="Cambria" w:hAnsi="Cambria" w:cstheme="minorHAnsi"/>
-        </w:rPr>
-      </w:pPr>
-      <w:r>
-        <w:rPr>
-          <w:rFonts w:ascii="Cambria" w:eastAsia="Times New Roman" w:hAnsi="Cambria" w:cstheme="minorHAnsi"/>
-          <w:i/>
-        </w:rPr>
-        <w:t>Abuja Graduate School, Abuja</w:t>
-      </w:r>
-    </w:p>
-    <w:p>
-      <w:pPr>
-        <w:spacing w:after="0"/>
-        <w:jc w:val="both"/>
-        <w:rPr>
-          <w:rFonts w:ascii="Cambria" w:hAnsi="Cambria" w:cstheme="minorHAnsi"/>
-        </w:rPr>
-      </w:pPr>
-      <w:r>
-        <w:rPr>
-          <w:rFonts w:ascii="Cambria" w:eastAsiaTheme="minorHAnsi" w:hAnsi="Cambria" w:cs="Cambria"/>
-          <w:color w:val="000000"/>
-          <w:lang w:eastAsia="en-US"/>
-        </w:rPr>
-        <w:t xml:space="preserve">○ Developed new training programs both local and foreign. </w:t>
-      </w:r>
-    </w:p>
-    <w:p>
-      <w:pPr>
-        <w:spacing w:after="0"/>
-        <w:jc w:val="both"/>
-        <w:rPr>
-          <w:rFonts w:ascii="Cambria" w:hAnsi="Cambria" w:cstheme="minorHAnsi"/>
-        </w:rPr>
-      </w:pPr>
-      <w:r>
-        <w:rPr>
-          <w:rFonts w:ascii="Cambria" w:eastAsiaTheme="minorHAnsi" w:hAnsi="Cambria" w:cs="Cambria"/>
-          <w:color w:val="000000"/>
-          <w:lang w:eastAsia="en-US"/>
-        </w:rPr>
-        <w:t xml:space="preserve">○ Coordinated various training workshops within and outside the institution. </w:t>
-      </w:r>
-    </w:p>
-    <w:p>
-      <w:pPr>
-        <w:spacing w:after="0"/>
-        <w:jc w:val="both"/>
-        <w:rPr>
-          <w:rFonts w:ascii="Cambria" w:hAnsi="Cambria" w:cstheme="minorHAnsi"/>
-        </w:rPr>
-      </w:pPr>
-      <w:r>
-        <w:rPr>
-          <w:rFonts w:ascii="Cambria" w:eastAsiaTheme="minorHAnsi" w:hAnsi="Cambria" w:cs="Cambria"/>
-          <w:color w:val="000000"/>
-          <w:lang w:eastAsia="en-US"/>
-        </w:rPr>
-        <w:t xml:space="preserve">○ Worked with the engineering team to complete various solar installations. </w:t>
-      </w:r>
-    </w:p>
-    <w:p>
-      <w:pPr>
-        <w:spacing w:after="0"/>
-        <w:jc w:val="both"/>
-        <w:rPr>
-          <w:rFonts w:ascii="Cambria" w:hAnsi="Cambria" w:cstheme="minorHAnsi"/>
-        </w:rPr>
-      </w:pPr>
-      <w:r>
-        <w:rPr>
-          <w:rFonts w:ascii="Cambria" w:eastAsiaTheme="minorHAnsi" w:hAnsi="Cambria" w:cs="Cambria"/>
-          <w:color w:val="000000"/>
-          <w:lang w:eastAsia="en-US"/>
-        </w:rPr>
-        <w:t xml:space="preserve">○ Conducted various marketing activities through on-line and in-person discussions. </w:t>
-      </w:r>
-    </w:p>
-    <w:p>
-      <w:pPr>
-        <w:spacing w:after="0"/>
-        <w:jc w:val="both"/>
-        <w:rPr>
-          <w:rFonts w:ascii="Cambria" w:hAnsi="Cambria" w:cstheme="minorHAnsi"/>
-        </w:rPr>
-      </w:pPr>
-      <w:r>
-        <w:rPr>
-          <w:rFonts w:ascii="Cambria" w:eastAsiaTheme="minorHAnsi" w:hAnsi="Cambria" w:cs="Cambria"/>
-          <w:color w:val="000000"/>
-          <w:lang w:eastAsia="en-US"/>
-        </w:rPr>
-        <w:t xml:space="preserve">○ Prepared various written communications, reports and documents. </w:t>
-      </w:r>
-    </w:p>
-    <w:p>
-      <w:pPr>
-        <w:spacing w:after="0"/>
-        <w:jc w:val="both"/>
-        <w:rPr>
-          <w:rFonts w:ascii="Cambria" w:hAnsi="Cambria" w:cstheme="minorHAnsi"/>
-        </w:rPr>
-      </w:pPr>
-      <w:r>
-        <w:rPr>
-          <w:rFonts w:ascii="Cambria" w:eastAsiaTheme="minorHAnsi" w:hAnsi="Cambria" w:cs="Cambria"/>
-          <w:color w:val="000000"/>
-          <w:lang w:eastAsia="en-US"/>
-        </w:rPr>
-        <w:t xml:space="preserve">○ Received and processed equipment into inventory management system. </w:t>
-      </w:r>
-    </w:p>
-    <w:p>
-      <w:pPr>
-        <w:autoSpaceDE w:val="0"/>
-        <w:autoSpaceDN w:val="0"/>
-        <w:adjustRightInd w:val="0"/>
-        <w:spacing w:after="0" w:line="240" w:lineRule="auto"/>
-        <w:jc w:val="both"/>
-        <w:rPr>
-          <w:rFonts w:ascii="Arial" w:eastAsiaTheme="minorHAnsi" w:hAnsi="Arial" w:cs="Arial"/>
-          <w:color w:val="000000"/>
-          <w:sz w:val="23"/>
-          <w:szCs w:val="23"/>
-          <w:lang w:eastAsia="en-US"/>
-        </w:rPr>
-      </w:pPr>
-    </w:p>
-    <w:p>
-      <w:pPr>
-        <w:pStyle w:val="ListParagraph"/>
-        <w:numPr>
-          <w:ilvl w:val="0"/>
-          <w:numId w:val="1"/>
-        </w:numPr>
-        <w:tabs>
-          <w:tab w:val="right" w:pos="9020"/>
-        </w:tabs>
-        <w:spacing w:after="0"/>
-        <w:ind w:left="0" w:hanging="284"/>
-        <w:jc w:val="both"/>
-        <w:rPr>
-          <w:rFonts w:ascii="Cambria" w:hAnsi="Cambria" w:cstheme="minorHAnsi"/>
-        </w:rPr>
-      </w:pPr>
-      <w:r>
-        <w:rPr>
-          <w:rFonts w:ascii="Cambria" w:eastAsia="Times New Roman" w:hAnsi="Cambria" w:cstheme="minorHAnsi"/>
-          <w:b/>
-        </w:rPr>
-        <w:t xml:space="preserve">Admin/Customer Relations Officer        </w:t>
-      </w:r>
-      <w:r>
-        <w:rPr>
-          <w:rFonts w:ascii="Cambria" w:eastAsia="Times New Roman" w:hAnsi="Cambria" w:cstheme="minorHAnsi"/>
-          <w:b/>
-        </w:rPr>
-        <w:t xml:space="preserve">                 </w:t>
-      </w:r>
-      <w:r>
-        <w:rPr>
-          <w:rFonts w:ascii="Cambria" w:eastAsia="Times New Roman" w:hAnsi="Cambria" w:cstheme="minorHAnsi"/>
-          <w:b/>
-        </w:rPr>
-        <w:t xml:space="preserve">         </w:t>
-      </w:r>
-      <w:r>
-        <w:rPr>
-          <w:rFonts w:ascii="Cambria" w:eastAsia="Times New Roman" w:hAnsi="Cambria" w:cstheme="minorHAnsi"/>
-          <w:bCs/>
-          <w:i/>
-          <w:iCs/>
-        </w:rPr>
-        <w:t>(</w:t>
-      </w:r>
-      <w:r>
-        <w:rPr>
-          <w:rFonts w:ascii="Cambria" w:eastAsia="Times New Roman" w:hAnsi="Cambria" w:cstheme="minorHAnsi"/>
-          <w:bCs/>
-          <w:i/>
-          <w:iCs/>
-        </w:rPr>
-        <w:t>2</w:t>
-      </w:r>
-      <w:r>
-        <w:rPr>
-          <w:rFonts w:ascii="Cambria" w:eastAsia="Times New Roman" w:hAnsi="Cambria" w:cstheme="minorHAnsi"/>
-          <w:bCs/>
-          <w:i/>
-          <w:iCs/>
-        </w:rPr>
-        <w:t>016 –</w:t>
-      </w:r>
-      <w:r>
-        <w:rPr>
-          <w:rFonts w:ascii="Cambria" w:eastAsia="Times New Roman" w:hAnsi="Cambria" w:cstheme="minorHAnsi"/>
-          <w:bCs/>
-          <w:i/>
-          <w:iCs/>
-        </w:rPr>
-        <w:t xml:space="preserve"> </w:t>
-      </w:r>
-      <w:r>
-        <w:rPr>
-          <w:rFonts w:ascii="Cambria" w:eastAsia="Times New Roman" w:hAnsi="Cambria" w:cstheme="minorHAnsi"/>
-          <w:bCs/>
-          <w:i/>
-          <w:iCs/>
-        </w:rPr>
-        <w:t>201</w:t>
-      </w:r>
-      <w:r>
-        <w:rPr>
-          <w:rFonts w:ascii="Cambria" w:eastAsia="Times New Roman" w:hAnsi="Cambria" w:cstheme="minorHAnsi"/>
-          <w:bCs/>
-          <w:i/>
-          <w:iCs/>
-        </w:rPr>
-        <w:t>7</w:t>
-      </w:r>
-      <w:r>
-        <w:rPr>
-          <w:rFonts w:ascii="Cambria" w:eastAsia="Times New Roman" w:hAnsi="Cambria" w:cstheme="minorHAnsi"/>
-          <w:bCs/>
-          <w:i/>
-          <w:iCs/>
-        </w:rPr>
-        <w:t>)</w:t>
-      </w:r>
-    </w:p>
-    <w:p>
-      <w:pPr>
-        <w:spacing w:after="0"/>
-        <w:jc w:val="both"/>
-        <w:rPr>
-          <w:rFonts w:ascii="Cambria" w:hAnsi="Cambria" w:cstheme="minorHAnsi"/>
-        </w:rPr>
-      </w:pPr>
-      <w:r>
-        <w:rPr>
-          <w:rFonts w:ascii="Cambria" w:eastAsia="Times New Roman" w:hAnsi="Cambria" w:cstheme="minorHAnsi"/>
-          <w:i/>
-        </w:rPr>
-        <w:t>Institute of Management and Technology, Enugu</w:t>
-      </w:r>
-    </w:p>
-    <w:p>
-      <w:pPr>
-        <w:spacing w:after="0"/>
-        <w:jc w:val="both"/>
-        <w:rPr>
-          <w:rFonts w:ascii="Cambria" w:eastAsiaTheme="minorHAnsi" w:hAnsi="Cambria" w:cs="Cambria"/>
-          <w:color w:val="000000"/>
-          <w:lang w:eastAsia="en-US"/>
-        </w:rPr>
-      </w:pPr>
-      <w:r>
-        <w:rPr>
-          <w:rFonts w:ascii="Cambria" w:eastAsiaTheme="minorHAnsi" w:hAnsi="Cambria" w:cs="Cambria"/>
-          <w:color w:val="000000"/>
-          <w:lang w:eastAsia="en-US"/>
-        </w:rPr>
-        <w:t>○ Provided support to office staff, promoting excellence in office operations.</w:t>
-      </w:r>
-    </w:p>
-    <w:p>
-      <w:pPr>
-        <w:spacing w:after="0"/>
-        <w:jc w:val="both"/>
-        <w:rPr>
-          <w:rFonts w:ascii="Cambria" w:hAnsi="Cambria" w:cstheme="minorHAnsi"/>
-        </w:rPr>
-      </w:pPr>
-      <w:r>
-        <w:rPr>
-          <w:rFonts w:ascii="Cambria" w:eastAsiaTheme="minorHAnsi" w:hAnsi="Cambria" w:cs="Cambria"/>
-          <w:color w:val="000000"/>
-          <w:lang w:eastAsia="en-US"/>
-        </w:rPr>
-        <w:t xml:space="preserve">○ Managed office files and records, adhering to standard procedures to prevent breaches and data misuse. </w:t>
-      </w:r>
-    </w:p>
-    <w:p>
-      <w:pPr>
-        <w:spacing w:after="0"/>
-        <w:jc w:val="both"/>
-        <w:rPr>
-          <w:rFonts w:ascii="Cambria" w:eastAsiaTheme="minorHAnsi" w:hAnsi="Cambria" w:cs="Cambria"/>
-          <w:color w:val="000000"/>
-          <w:lang w:eastAsia="en-US"/>
-        </w:rPr>
-      </w:pPr>
-      <w:r>
-        <w:rPr>
-          <w:rFonts w:ascii="Cambria" w:eastAsiaTheme="minorHAnsi" w:hAnsi="Cambria" w:cs="Cambria"/>
-          <w:color w:val="000000"/>
-          <w:lang w:eastAsia="en-US"/>
-        </w:rPr>
-        <w:t>○ Sorted, opened and routed incoming correspondence and deliveries.</w:t>
-      </w:r>
-    </w:p>
-    <w:p>
-      <w:pPr>
-        <w:spacing w:after="0"/>
-        <w:jc w:val="both"/>
-        <w:rPr>
-          <w:rFonts w:ascii="Cambria" w:hAnsi="Cambria" w:cstheme="minorHAnsi"/>
-        </w:rPr>
-      </w:pPr>
-      <w:r>
-        <w:rPr>
-          <w:rFonts w:ascii="Cambria" w:eastAsiaTheme="minorHAnsi" w:hAnsi="Cambria" w:cs="Cambria"/>
-          <w:color w:val="000000"/>
-          <w:lang w:eastAsia="en-US"/>
-        </w:rPr>
-        <w:t xml:space="preserve">○ Scheduled appointments and meetings, organized presentation materials and developed required databases. </w:t>
-      </w:r>
-    </w:p>
-    <w:p>
-      <w:pPr>
-        <w:spacing w:after="0"/>
-        <w:jc w:val="both"/>
-        <w:rPr>
-          <w:rFonts w:ascii="Cambria" w:hAnsi="Cambria" w:cstheme="minorHAnsi"/>
-        </w:rPr>
-      </w:pPr>
-    </w:p>
-    <w:p>
-      <w:pPr>
-        <w:spacing w:after="120"/>
-        <w:jc w:val="both"/>
+      </w:pPr>
+      <w:r>
         <w:rPr>
           <w:rFonts w:ascii="Cambria" w:eastAsia="Times New Roman" w:hAnsi="Cambria" w:cstheme="minorHAnsi"/>
           <w:b/>
@@ -660,8 +253,13 @@
           <w:sz w:val="24"/>
           <w:szCs w:val="24"/>
         </w:rPr>
-      </w:pPr>
-      <w:r>
+        <w:t>Work History</w:t>
+      </w:r>
+    </w:p>
+    <w:p>
+      <w:pPr>
+        <w:spacing w:after="0" w:line="96" w:lineRule="auto"/>
+        <w:jc w:val="both"/>
         <w:rPr>
           <w:rFonts w:ascii="Cambria" w:eastAsia="Times New Roman" w:hAnsi="Cambria" w:cstheme="minorHAnsi"/>
           <w:b/>
@@ -669,309 +267,7 @@
           <w:sz w:val="24"/>
           <w:szCs w:val="24"/>
         </w:rPr>
-        <w:t>Accomplishments</w:t>
-      </w:r>
-    </w:p>
-    <w:p>
-      <w:pPr>
-        <w:pStyle w:val="ListParagraph"/>
-        <w:numPr>
-          <w:ilvl w:val="0"/>
-          <w:numId w:val="14"/>
-        </w:numPr>
-        <w:spacing w:after="120"/>
-        <w:jc w:val="both"/>
-        <w:rPr>
-          <w:rFonts w:ascii="Cambria" w:eastAsiaTheme="minorHAnsi" w:hAnsi="Cambria" w:cs="Cambria"/>
-          <w:color w:val="46464E"/>
-          <w:lang w:eastAsia="en-US"/>
-        </w:rPr>
-      </w:pPr>
-      <w:r>
-        <w:rPr>
-          <w:rFonts w:ascii="Cambria" w:eastAsiaTheme="minorHAnsi" w:hAnsi="Cambria" w:cs="Cambria"/>
-          <w:color w:val="46464E"/>
-          <w:lang w:eastAsia="en-US"/>
-        </w:rPr>
-        <w:t>M</w:t>
-      </w:r>
-      <w:r>
-        <w:rPr>
-          <w:rFonts w:ascii="Cambria" w:eastAsiaTheme="minorHAnsi" w:hAnsi="Cambria" w:cs="Cambria"/>
-          <w:color w:val="46464E"/>
-          <w:lang w:eastAsia="en-US"/>
-        </w:rPr>
-        <w:t xml:space="preserve">anaged an engineering team to successfully complete the installation of a 20Kva online inverter system with 360V battery backup. </w:t>
-      </w:r>
-    </w:p>
-    <w:p>
-      <w:pPr>
-        <w:pStyle w:val="ListParagraph"/>
-        <w:numPr>
-          <w:ilvl w:val="0"/>
-          <w:numId w:val="14"/>
-        </w:numPr>
-        <w:spacing w:after="120"/>
-        <w:jc w:val="both"/>
-        <w:rPr>
-          <w:rFonts w:ascii="Cambria" w:eastAsiaTheme="minorHAnsi" w:hAnsi="Cambria" w:cs="Cambria"/>
-          <w:color w:val="46464E"/>
-          <w:lang w:eastAsia="en-US"/>
-        </w:rPr>
-      </w:pPr>
-      <w:r>
-        <w:rPr>
-          <w:rFonts w:ascii="Cambria" w:eastAsiaTheme="minorHAnsi" w:hAnsi="Cambria" w:cs="Cambria"/>
-          <w:color w:val="46464E"/>
-          <w:lang w:eastAsia="en-US"/>
-        </w:rPr>
-        <w:t>Coordinat</w:t>
-      </w:r>
-      <w:r>
-        <w:rPr>
-          <w:rFonts w:ascii="Cambria" w:eastAsiaTheme="minorHAnsi" w:hAnsi="Cambria" w:cs="Cambria"/>
-          <w:color w:val="46464E"/>
-          <w:lang w:eastAsia="en-US"/>
-        </w:rPr>
-        <w:t xml:space="preserve">ed </w:t>
-      </w:r>
-      <w:r>
-        <w:rPr>
-          <w:rFonts w:ascii="Cambria" w:eastAsiaTheme="minorHAnsi" w:hAnsi="Cambria" w:cs="Cambria"/>
-          <w:color w:val="46464E"/>
-          <w:lang w:eastAsia="en-US"/>
-        </w:rPr>
-        <w:t>solar power installation and maintenance workshops across the 36 States of the Federation and the Federal Capital Territory (FCT), between November and December 2021.</w:t>
-      </w:r>
-    </w:p>
-    <w:p>
-      <w:pPr>
-        <w:pStyle w:val="ListParagraph"/>
-        <w:numPr>
-          <w:ilvl w:val="0"/>
-          <w:numId w:val="14"/>
-        </w:numPr>
-        <w:spacing w:after="120"/>
-        <w:jc w:val="both"/>
-        <w:rPr>
-          <w:rFonts w:ascii="Cambria" w:eastAsiaTheme="minorHAnsi" w:hAnsi="Cambria" w:cs="Cambria"/>
-          <w:color w:val="46464E"/>
-          <w:lang w:eastAsia="en-US"/>
-        </w:rPr>
-      </w:pPr>
-      <w:r>
-        <w:rPr>
-          <w:rFonts w:ascii="Cambria" w:eastAsiaTheme="minorHAnsi" w:hAnsi="Cambria" w:cs="Cambria"/>
-          <w:color w:val="46464E"/>
-          <w:lang w:eastAsia="en-US"/>
-        </w:rPr>
-        <w:t xml:space="preserve">Secured Council for the Regulation of Engineering in Nigeria (COREN) accreditation to deliver SPVI, SPVIS, MGD, EA and EM programs. </w:t>
-      </w:r>
-    </w:p>
-    <w:p>
-      <w:pPr>
-        <w:pStyle w:val="public-draftstyledefault-unorderedlistitem"/>
-        <w:shd w:val="clear" w:color="auto" w:fill="FFFFFF"/>
-        <w:spacing w:before="0" w:beforeAutospacing="0" w:after="0" w:afterAutospacing="0" w:line="259" w:lineRule="auto"/>
-        <w:jc w:val="both"/>
-        <w:rPr>
-          <w:rFonts w:ascii="Cambria" w:hAnsi="Cambria" w:cs="Arial"/>
-          <w:color w:val="46464E"/>
-          <w:sz w:val="22"/>
-          <w:szCs w:val="22"/>
-        </w:rPr>
-      </w:pPr>
-    </w:p>
-    <w:p>
-      <w:pPr>
-        <w:spacing w:after="120"/>
-        <w:jc w:val="both"/>
-        <w:rPr>
-          <w:rFonts w:ascii="Cambria" w:hAnsi="Cambria" w:cstheme="minorHAnsi"/>
-          <w:color w:val="2F5496" w:themeColor="accent1" w:themeShade="BF"/>
-          <w:sz w:val="26"/>
-          <w:szCs w:val="26"/>
-        </w:rPr>
-      </w:pPr>
-    </w:p>
-    <w:p>
-      <w:pPr>
-        <w:spacing w:after="0"/>
-        <w:jc w:val="both"/>
-        <w:rPr>
-          <w:rFonts w:ascii="Cambria" w:hAnsi="Cambria" w:cstheme="minorHAnsi"/>
-          <w:b/>
-          <w:bCs/>
-          <w:color w:val="2F5496" w:themeColor="accent1" w:themeShade="BF"/>
-          <w:sz w:val="24"/>
-          <w:szCs w:val="24"/>
-        </w:rPr>
-      </w:pPr>
-      <w:r>
-        <w:rPr>
-          <w:rFonts w:ascii="Cambria" w:hAnsi="Cambria" w:cstheme="minorHAnsi"/>
-          <w:b/>
-          <w:bCs/>
-          <w:color w:val="2F5496" w:themeColor="accent1" w:themeShade="BF"/>
-          <w:sz w:val="24"/>
-          <w:szCs w:val="24"/>
-        </w:rPr>
-        <w:t>Contact</w:t>
-      </w:r>
-    </w:p>
-    <w:p>
-      <w:pPr>
-        <w:tabs>
-          <w:tab w:val="right" w:pos="9020"/>
-        </w:tabs>
-        <w:spacing w:after="0" w:line="120" w:lineRule="auto"/>
-        <w:jc w:val="both"/>
-        <w:rPr>
-          <w:rFonts w:ascii="Cambria" w:hAnsi="Cambria" w:cstheme="minorHAnsi"/>
-          <w:sz w:val="24"/>
-          <w:szCs w:val="24"/>
-        </w:rPr>
-      </w:pPr>
-    </w:p>
-    <w:p>
-      <w:pPr>
-        <w:tabs>
-          <w:tab w:val="right" w:pos="9020"/>
-        </w:tabs>
-        <w:spacing w:after="0"/>
-        <w:rPr>
-          <w:rFonts w:ascii="Cambria" w:hAnsi="Cambria" w:cstheme="minorHAnsi"/>
-          <w:b/>
-          <w:bCs/>
-        </w:rPr>
-      </w:pPr>
-      <w:r>
-        <w:rPr>
-          <w:rFonts w:ascii="Cambria" w:hAnsi="Cambria" w:cstheme="minorHAnsi"/>
-          <w:b/>
-          <w:bCs/>
-        </w:rPr>
-        <w:t>Phone</w:t>
-      </w:r>
-      <w:r>
-        <w:rPr>
-          <w:rFonts w:ascii="Cambria" w:hAnsi="Cambria" w:cstheme="minorHAnsi"/>
-          <w:b/>
-          <w:bCs/>
-        </w:rPr>
-        <w:tab/>
-      </w:r>
-    </w:p>
-    <w:p>
-      <w:pPr>
-        <w:spacing w:after="0"/>
-        <w:rPr>
-          <w:rFonts w:ascii="Cambria" w:hAnsi="Cambria" w:cstheme="minorHAnsi"/>
-        </w:rPr>
-      </w:pPr>
-      <w:r>
-        <w:rPr>
-          <w:rFonts w:ascii="Cambria" w:hAnsi="Cambria" w:cstheme="minorHAnsi"/>
-        </w:rPr>
-        <w:t>+2348179612879</w:t>
-      </w:r>
-    </w:p>
-    <w:p>
-      <w:pPr>
-        <w:spacing w:after="0" w:line="120" w:lineRule="auto"/>
-        <w:rPr>
-          <w:rFonts w:ascii="Cambria" w:hAnsi="Cambria" w:cstheme="minorHAnsi"/>
-        </w:rPr>
-      </w:pPr>
-    </w:p>
-    <w:p>
-      <w:pPr>
-        <w:spacing w:after="0"/>
-        <w:rPr>
-          <w:rFonts w:ascii="Cambria" w:hAnsi="Cambria" w:cstheme="minorHAnsi"/>
-          <w:b/>
-          <w:bCs/>
-        </w:rPr>
-      </w:pPr>
-      <w:r>
-        <w:rPr>
-          <w:rFonts w:ascii="Cambria" w:hAnsi="Cambria" w:cstheme="minorHAnsi"/>
-          <w:b/>
-          <w:bCs/>
-        </w:rPr>
-        <w:t>E-mail</w:t>
-      </w:r>
-    </w:p>
-    <w:p>
-      <w:pPr>
-        <w:spacing w:after="0"/>
-        <w:rPr>
-          <w:rFonts w:ascii="Cambria" w:hAnsi="Cambria" w:cstheme="minorHAnsi"/>
-          <w:iCs/>
-        </w:rPr>
-      </w:pPr>
-      <w:r>
-        <w:rPr>
-          <w:rFonts w:ascii="Cambria" w:eastAsia="Times New Roman" w:hAnsi="Cambria" w:cstheme="minorHAnsi"/>
-          <w:iCs/>
-        </w:rPr>
-        <w:t>benmuoka05@gmail.com</w:t>
-      </w:r>
-    </w:p>
-    <w:p>
-      <w:pPr>
-        <w:spacing w:after="0"/>
-        <w:jc w:val="both"/>
-        <w:rPr>
-          <w:rFonts w:ascii="Cambria" w:hAnsi="Cambria" w:cstheme="minorHAnsi"/>
-        </w:rPr>
-      </w:pPr>
-    </w:p>
-    <w:p>
-      <w:pPr>
-        <w:spacing w:after="120"/>
-        <w:jc w:val="both"/>
-        <w:rPr>
-          <w:rFonts w:ascii="Cambria" w:hAnsi="Cambria" w:cstheme="minorHAnsi"/>
-          <w:color w:val="2F5496" w:themeColor="accent1" w:themeShade="BF"/>
-          <w:sz w:val="24"/>
-          <w:szCs w:val="24"/>
-        </w:rPr>
-      </w:pPr>
-      <w:r>
-        <w:rPr>
-          <w:rFonts w:ascii="Cambria" w:eastAsia="Times New Roman" w:hAnsi="Cambria" w:cstheme="minorHAnsi"/>
-          <w:b/>
-          <w:color w:val="2F5496" w:themeColor="accent1" w:themeShade="BF"/>
-          <w:sz w:val="24"/>
-          <w:szCs w:val="24"/>
-        </w:rPr>
-        <w:t>Education</w:t>
-      </w:r>
-    </w:p>
-    <w:p>
-      <w:pPr>
-        <w:pStyle w:val="ListParagraph"/>
-        <w:numPr>
-          <w:ilvl w:val="0"/>
-          <w:numId w:val="5"/>
-        </w:numPr>
-        <w:tabs>
-          <w:tab w:val="right" w:pos="9020"/>
-        </w:tabs>
-        <w:spacing w:after="0"/>
-        <w:ind w:left="0" w:hanging="284"/>
-        <w:rPr>
-          <w:rFonts w:ascii="Cambria" w:hAnsi="Cambria" w:cstheme="minorHAnsi"/>
-        </w:rPr>
-      </w:pPr>
-      <w:r>
-        <w:rPr>
-          <w:rFonts w:ascii="Cambria" w:eastAsia="Times New Roman" w:hAnsi="Cambria" w:cstheme="minorHAnsi"/>
-          <w:b/>
-        </w:rPr>
-        <w:t xml:space="preserve">Master of Science (M.S.) - Renewable Energy </w:t>
-      </w:r>
+      </w:pPr>
     </w:p>
     <w:p>
       <w:pPr>
@@ -979,70 +275,1249 @@
         <w:tabs>
           <w:tab w:val="right" w:pos="9020"/>
         </w:tabs>
-        <w:spacing w:after="0"/>
+        <w:spacing w:after="0" w:line="240" w:lineRule="auto"/>
         <w:ind w:left="0"/>
-        <w:rPr>
-          <w:rFonts w:ascii="Cambria" w:hAnsi="Cambria" w:cstheme="minorHAnsi"/>
+        <w:jc w:val="both"/>
+        <w:rPr>
+          <w:rFonts w:ascii="Cambria" w:hAnsi="Cambria" w:cstheme="minorHAnsi"/>
+          <w:sz w:val="24"/>
+          <w:szCs w:val="24"/>
         </w:rPr>
       </w:pPr>
       <w:r>
         <w:rPr>
           <w:rFonts w:ascii="Cambria" w:eastAsia="Times New Roman" w:hAnsi="Cambria" w:cstheme="minorHAnsi"/>
           <w:b/>
-        </w:rPr>
-        <w:t xml:space="preserve">Engineering                                                            </w:t>
-      </w:r>
-    </w:p>
-    <w:p>
-      <w:pPr>
-        <w:spacing w:after="0"/>
-        <w:rPr>
-          <w:rFonts w:ascii="Cambria" w:hAnsi="Cambria" w:cstheme="minorHAnsi"/>
-        </w:rPr>
-      </w:pPr>
-      <w:r>
-        <w:rPr>
-          <w:rFonts w:ascii="Cambria" w:eastAsia="Times New Roman" w:hAnsi="Cambria" w:cstheme="minorHAnsi"/>
+          <w:sz w:val="24"/>
+          <w:szCs w:val="24"/>
+        </w:rPr>
+        <w:t>Junior Python Developer</w:t>
+      </w:r>
+      <w:r>
+        <w:rPr>
+          <w:rFonts w:ascii="Cambria" w:eastAsia="Times New Roman" w:hAnsi="Cambria" w:cstheme="minorHAnsi"/>
+          <w:b/>
+          <w:sz w:val="24"/>
+          <w:szCs w:val="24"/>
+        </w:rPr>
+        <w:tab/>
+      </w:r>
+      <w:r>
+        <w:rPr>
+          <w:rFonts w:ascii="Cambria" w:eastAsia="Times New Roman" w:hAnsi="Cambria" w:cstheme="minorHAnsi"/>
+          <w:bCs/>
           <w:i/>
-        </w:rPr>
-        <w:t xml:space="preserve">Heriot–Watt University, United Kingdom (Oct. 2020)                     </w:t>
-      </w:r>
-    </w:p>
-    <w:p>
-      <w:pPr>
-        <w:spacing w:after="0"/>
-        <w:rPr>
-          <w:rFonts w:ascii="Cambria" w:hAnsi="Cambria" w:cstheme="minorHAnsi"/>
-        </w:rPr>
-      </w:pPr>
+          <w:iCs/>
+          <w:sz w:val="24"/>
+          <w:szCs w:val="24"/>
+        </w:rPr>
+        <w:t>(20</w:t>
+      </w:r>
+      <w:r>
+        <w:rPr>
+          <w:rFonts w:ascii="Cambria" w:eastAsia="Times New Roman" w:hAnsi="Cambria" w:cstheme="minorHAnsi"/>
+          <w:bCs/>
+          <w:i/>
+          <w:iCs/>
+          <w:sz w:val="24"/>
+          <w:szCs w:val="24"/>
+        </w:rPr>
+        <w:t>23</w:t>
+      </w:r>
+      <w:r>
+        <w:rPr>
+          <w:rFonts w:ascii="Cambria" w:eastAsia="Times New Roman" w:hAnsi="Cambria" w:cstheme="minorHAnsi"/>
+          <w:bCs/>
+          <w:i/>
+          <w:iCs/>
+          <w:sz w:val="24"/>
+          <w:szCs w:val="24"/>
+        </w:rPr>
+        <w:t>)</w:t>
+      </w:r>
+    </w:p>
+    <w:p>
+      <w:pPr>
+        <w:spacing w:after="0" w:line="240" w:lineRule="auto"/>
+        <w:jc w:val="both"/>
+        <w:rPr>
+          <w:rFonts w:ascii="Cambria" w:hAnsi="Cambria" w:cstheme="minorHAnsi"/>
+          <w:sz w:val="24"/>
+          <w:szCs w:val="24"/>
+        </w:rPr>
+      </w:pPr>
+      <w:proofErr w:type="spellStart"/>
+      <w:r>
+        <w:rPr>
+          <w:rFonts w:ascii="Cambria" w:eastAsia="Times New Roman" w:hAnsi="Cambria" w:cstheme="minorHAnsi"/>
+          <w:i/>
+          <w:sz w:val="24"/>
+          <w:szCs w:val="24"/>
+        </w:rPr>
+        <w:t>Fiber</w:t>
+      </w:r>
+      <w:proofErr w:type="spellEnd"/>
+      <w:r>
+        <w:rPr>
+          <w:rFonts w:ascii="Cambria" w:eastAsia="Times New Roman" w:hAnsi="Cambria" w:cstheme="minorHAnsi"/>
+          <w:i/>
+          <w:sz w:val="24"/>
+          <w:szCs w:val="24"/>
+        </w:rPr>
+        <w:t xml:space="preserve">, </w:t>
+      </w:r>
+      <w:r>
+        <w:rPr>
+          <w:rFonts w:ascii="Cambria" w:eastAsia="Times New Roman" w:hAnsi="Cambria" w:cstheme="minorHAnsi"/>
+          <w:i/>
+          <w:sz w:val="24"/>
+          <w:szCs w:val="24"/>
+        </w:rPr>
+        <w:t>Abuja</w:t>
+      </w:r>
+    </w:p>
+    <w:p>
+      <w:pPr>
+        <w:numPr>
+          <w:ilvl w:val="0"/>
+          <w:numId w:val="20"/>
+        </w:numPr>
+        <w:shd w:val="clear" w:color="auto" w:fill="FFFFFF"/>
+        <w:spacing w:after="0" w:line="240" w:lineRule="auto"/>
+        <w:rPr>
+          <w:rFonts w:ascii="Cambria" w:eastAsia="Times New Roman" w:hAnsi="Cambria" w:cs="Arial"/>
+          <w:color w:val="1E1925"/>
+        </w:rPr>
+      </w:pPr>
+      <w:r>
+        <w:rPr>
+          <w:rFonts w:ascii="Cambria" w:eastAsia="Times New Roman" w:hAnsi="Cambria" w:cs="Arial"/>
+          <w:color w:val="1E1925"/>
+        </w:rPr>
+        <w:t>Python application development, testing, and maintenance</w:t>
+      </w:r>
+      <w:r>
+        <w:rPr>
+          <w:rFonts w:ascii="Cambria" w:eastAsia="Times New Roman" w:hAnsi="Cambria" w:cs="Arial"/>
+          <w:color w:val="1E1925"/>
+        </w:rPr>
+        <w:t>.</w:t>
+      </w:r>
+    </w:p>
+    <w:p>
+      <w:pPr>
+        <w:numPr>
+          <w:ilvl w:val="0"/>
+          <w:numId w:val="20"/>
+        </w:numPr>
+        <w:shd w:val="clear" w:color="auto" w:fill="FFFFFF"/>
+        <w:spacing w:after="0" w:line="240" w:lineRule="auto"/>
+        <w:rPr>
+          <w:rFonts w:ascii="Cambria" w:eastAsia="Times New Roman" w:hAnsi="Cambria" w:cs="Arial"/>
+          <w:color w:val="1E1925"/>
+        </w:rPr>
+      </w:pPr>
+      <w:r>
+        <w:rPr>
+          <w:rFonts w:ascii="Cambria" w:eastAsia="Times New Roman" w:hAnsi="Cambria" w:cs="Arial"/>
+          <w:color w:val="1E1925"/>
+        </w:rPr>
+        <w:t>Working with other developers, designers, and stakeholders to satisfy project needs.</w:t>
+      </w:r>
+    </w:p>
+    <w:p>
+      <w:pPr>
+        <w:numPr>
+          <w:ilvl w:val="0"/>
+          <w:numId w:val="20"/>
+        </w:numPr>
+        <w:shd w:val="clear" w:color="auto" w:fill="FFFFFF"/>
+        <w:spacing w:after="0" w:line="240" w:lineRule="auto"/>
+        <w:rPr>
+          <w:rFonts w:ascii="Cambria" w:eastAsia="Times New Roman" w:hAnsi="Cambria" w:cs="Arial"/>
+          <w:color w:val="1E1925"/>
+        </w:rPr>
+      </w:pPr>
+      <w:r>
+        <w:rPr>
+          <w:rFonts w:ascii="Cambria" w:eastAsia="Times New Roman" w:hAnsi="Cambria" w:cs="Arial"/>
+          <w:color w:val="1E1925"/>
+        </w:rPr>
+        <w:t>Troubleshooting and code debugging</w:t>
+      </w:r>
+      <w:r>
+        <w:rPr>
+          <w:rFonts w:ascii="Cambria" w:eastAsia="Times New Roman" w:hAnsi="Cambria" w:cs="Arial"/>
+          <w:color w:val="1E1925"/>
+        </w:rPr>
+        <w:t>.</w:t>
+      </w:r>
+    </w:p>
+    <w:p>
+      <w:pPr>
+        <w:numPr>
+          <w:ilvl w:val="0"/>
+          <w:numId w:val="20"/>
+        </w:numPr>
+        <w:shd w:val="clear" w:color="auto" w:fill="FFFFFF"/>
+        <w:spacing w:after="0" w:line="240" w:lineRule="auto"/>
+        <w:rPr>
+          <w:rFonts w:ascii="Cambria" w:eastAsia="Times New Roman" w:hAnsi="Cambria" w:cs="Arial"/>
+          <w:color w:val="1E1925"/>
+        </w:rPr>
+      </w:pPr>
+      <w:r>
+        <w:rPr>
+          <w:rFonts w:ascii="Cambria" w:eastAsia="Times New Roman" w:hAnsi="Cambria" w:cs="Arial"/>
+          <w:color w:val="1E1925"/>
+        </w:rPr>
+        <w:t>Developing and maintaining code and application documentation</w:t>
+      </w:r>
+      <w:r>
+        <w:rPr>
+          <w:rFonts w:ascii="Cambria" w:eastAsia="Times New Roman" w:hAnsi="Cambria" w:cs="Arial"/>
+          <w:color w:val="1E1925"/>
+        </w:rPr>
+        <w:t>.</w:t>
+      </w:r>
+    </w:p>
+    <w:p>
+      <w:pPr>
+        <w:numPr>
+          <w:ilvl w:val="0"/>
+          <w:numId w:val="20"/>
+        </w:numPr>
+        <w:shd w:val="clear" w:color="auto" w:fill="FFFFFF"/>
+        <w:spacing w:after="0" w:line="240" w:lineRule="auto"/>
+        <w:rPr>
+          <w:rFonts w:ascii="Cambria" w:eastAsia="Times New Roman" w:hAnsi="Cambria" w:cs="Arial"/>
+          <w:color w:val="1E1925"/>
+        </w:rPr>
+      </w:pPr>
+      <w:r>
+        <w:rPr>
+          <w:rFonts w:ascii="Cambria" w:eastAsia="Times New Roman" w:hAnsi="Cambria" w:cs="Arial"/>
+          <w:color w:val="1E1925"/>
+        </w:rPr>
+        <w:t>Ensuring client feature requests are being evaluated and prioritized.</w:t>
+      </w:r>
+    </w:p>
+    <w:p>
+      <w:pPr>
+        <w:numPr>
+          <w:ilvl w:val="0"/>
+          <w:numId w:val="20"/>
+        </w:numPr>
+        <w:shd w:val="clear" w:color="auto" w:fill="FFFFFF"/>
+        <w:spacing w:after="0" w:line="240" w:lineRule="auto"/>
+        <w:rPr>
+          <w:rFonts w:ascii="Cambria" w:eastAsia="Times New Roman" w:hAnsi="Cambria" w:cs="Arial"/>
+          <w:color w:val="1E1925"/>
+        </w:rPr>
+      </w:pPr>
+      <w:r>
+        <w:rPr>
+          <w:rFonts w:ascii="Cambria" w:eastAsia="Times New Roman" w:hAnsi="Cambria" w:cs="Arial"/>
+          <w:color w:val="1E1925"/>
+        </w:rPr>
+        <w:t>Improve responsiveness and overall performance by developing back-end components.</w:t>
+      </w:r>
+    </w:p>
+    <w:p>
+      <w:pPr>
+        <w:spacing w:after="0" w:line="120" w:lineRule="auto"/>
+        <w:jc w:val="both"/>
+        <w:rPr>
+          <w:rFonts w:ascii="Cambria" w:hAnsi="Cambria" w:cstheme="minorHAnsi"/>
+          <w:color w:val="2F5496" w:themeColor="accent1" w:themeShade="BF"/>
+          <w:sz w:val="24"/>
+          <w:szCs w:val="24"/>
+        </w:rPr>
+      </w:pPr>
+    </w:p>
+    <w:p>
+      <w:pPr>
+        <w:pStyle w:val="ListParagraph"/>
+        <w:tabs>
+          <w:tab w:val="right" w:pos="9020"/>
+        </w:tabs>
+        <w:spacing w:after="0" w:line="240" w:lineRule="auto"/>
+        <w:ind w:left="0"/>
+        <w:jc w:val="both"/>
+        <w:rPr>
+          <w:rFonts w:ascii="Cambria" w:hAnsi="Cambria" w:cstheme="minorHAnsi"/>
+          <w:sz w:val="24"/>
+          <w:szCs w:val="24"/>
+        </w:rPr>
+      </w:pPr>
+      <w:r>
+        <w:rPr>
+          <w:rFonts w:ascii="Cambria" w:eastAsia="Times New Roman" w:hAnsi="Cambria" w:cstheme="minorHAnsi"/>
+          <w:b/>
+          <w:sz w:val="24"/>
+          <w:szCs w:val="24"/>
+        </w:rPr>
+        <w:t xml:space="preserve">Solar </w:t>
+      </w:r>
+      <w:r>
+        <w:rPr>
+          <w:rFonts w:ascii="Cambria" w:eastAsia="Times New Roman" w:hAnsi="Cambria" w:cstheme="minorHAnsi"/>
+          <w:b/>
+          <w:sz w:val="24"/>
+          <w:szCs w:val="24"/>
+        </w:rPr>
+        <w:t>Business Executive</w:t>
+      </w:r>
+      <w:r>
+        <w:rPr>
+          <w:rFonts w:ascii="Cambria" w:eastAsia="Times New Roman" w:hAnsi="Cambria" w:cstheme="minorHAnsi"/>
+          <w:b/>
+          <w:sz w:val="24"/>
+          <w:szCs w:val="24"/>
+        </w:rPr>
+        <w:tab/>
+      </w:r>
+      <w:r>
+        <w:rPr>
+          <w:rFonts w:ascii="Cambria" w:eastAsia="Times New Roman" w:hAnsi="Cambria" w:cstheme="minorHAnsi"/>
+          <w:bCs/>
+          <w:i/>
+          <w:iCs/>
+          <w:sz w:val="24"/>
+          <w:szCs w:val="24"/>
+        </w:rPr>
+        <w:t>(</w:t>
+      </w:r>
+      <w:r>
+        <w:rPr>
+          <w:rFonts w:ascii="Cambria" w:eastAsia="Times New Roman" w:hAnsi="Cambria" w:cstheme="minorHAnsi"/>
+          <w:bCs/>
+          <w:i/>
+          <w:iCs/>
+          <w:sz w:val="24"/>
+          <w:szCs w:val="24"/>
+        </w:rPr>
+        <w:t>2</w:t>
+      </w:r>
+      <w:r>
+        <w:rPr>
+          <w:rFonts w:ascii="Cambria" w:eastAsia="Times New Roman" w:hAnsi="Cambria" w:cstheme="minorHAnsi"/>
+          <w:bCs/>
+          <w:i/>
+          <w:iCs/>
+          <w:sz w:val="24"/>
+          <w:szCs w:val="24"/>
+        </w:rPr>
+        <w:t>02</w:t>
+      </w:r>
+      <w:r>
+        <w:rPr>
+          <w:rFonts w:ascii="Cambria" w:eastAsia="Times New Roman" w:hAnsi="Cambria" w:cstheme="minorHAnsi"/>
+          <w:bCs/>
+          <w:i/>
+          <w:iCs/>
+          <w:sz w:val="24"/>
+          <w:szCs w:val="24"/>
+        </w:rPr>
+        <w:t>0</w:t>
+      </w:r>
+      <w:r>
+        <w:rPr>
+          <w:rFonts w:ascii="Cambria" w:eastAsia="Times New Roman" w:hAnsi="Cambria" w:cstheme="minorHAnsi"/>
+          <w:bCs/>
+          <w:i/>
+          <w:iCs/>
+          <w:sz w:val="24"/>
+          <w:szCs w:val="24"/>
+        </w:rPr>
+        <w:t xml:space="preserve"> –</w:t>
+      </w:r>
+      <w:r>
+        <w:rPr>
+          <w:rFonts w:ascii="Cambria" w:eastAsia="Times New Roman" w:hAnsi="Cambria" w:cstheme="minorHAnsi"/>
+          <w:bCs/>
+          <w:i/>
+          <w:iCs/>
+          <w:sz w:val="24"/>
+          <w:szCs w:val="24"/>
+        </w:rPr>
+        <w:t xml:space="preserve"> </w:t>
+      </w:r>
+      <w:r>
+        <w:rPr>
+          <w:rFonts w:ascii="Cambria" w:eastAsia="Times New Roman" w:hAnsi="Cambria" w:cstheme="minorHAnsi"/>
+          <w:bCs/>
+          <w:i/>
+          <w:iCs/>
+          <w:sz w:val="24"/>
+          <w:szCs w:val="24"/>
+        </w:rPr>
+        <w:t>2022</w:t>
+      </w:r>
+      <w:r>
+        <w:rPr>
+          <w:rFonts w:ascii="Cambria" w:eastAsia="Times New Roman" w:hAnsi="Cambria" w:cstheme="minorHAnsi"/>
+          <w:bCs/>
+          <w:i/>
+          <w:iCs/>
+          <w:sz w:val="24"/>
+          <w:szCs w:val="24"/>
+        </w:rPr>
+        <w:t>)</w:t>
+      </w:r>
+    </w:p>
+    <w:p>
+      <w:pPr>
+        <w:spacing w:after="0" w:line="240" w:lineRule="auto"/>
+        <w:jc w:val="both"/>
+        <w:rPr>
+          <w:rFonts w:ascii="Cambria" w:hAnsi="Cambria" w:cstheme="minorHAnsi"/>
+          <w:sz w:val="24"/>
+          <w:szCs w:val="24"/>
+        </w:rPr>
+      </w:pPr>
+      <w:r>
+        <w:rPr>
+          <w:rFonts w:ascii="Cambria" w:eastAsia="Times New Roman" w:hAnsi="Cambria" w:cstheme="minorHAnsi"/>
+          <w:i/>
+          <w:sz w:val="24"/>
+          <w:szCs w:val="24"/>
+        </w:rPr>
+        <w:t>Abuja Graduate School, Abuja</w:t>
+      </w:r>
     </w:p>
     <w:p>
       <w:pPr>
         <w:pStyle w:val="ListParagraph"/>
         <w:numPr>
           <w:ilvl w:val="0"/>
-          <w:numId w:val="5"/>
+          <w:numId w:val="16"/>
         </w:numPr>
+        <w:spacing w:after="0" w:line="240" w:lineRule="auto"/>
+        <w:rPr>
+          <w:rFonts w:ascii="Cambria" w:eastAsiaTheme="minorHAnsi" w:hAnsi="Cambria" w:cstheme="minorHAnsi"/>
+        </w:rPr>
+      </w:pPr>
+      <w:r>
+        <w:rPr>
+          <w:rFonts w:ascii="Cambria" w:hAnsi="Cambria" w:cstheme="minorHAnsi"/>
+        </w:rPr>
+        <w:t>Developing new solar training programs</w:t>
+      </w:r>
+    </w:p>
+    <w:p>
+      <w:pPr>
+        <w:pStyle w:val="ListParagraph"/>
+        <w:numPr>
+          <w:ilvl w:val="0"/>
+          <w:numId w:val="16"/>
+        </w:numPr>
+        <w:spacing w:after="0" w:line="240" w:lineRule="auto"/>
+        <w:rPr>
+          <w:rFonts w:ascii="Cambria" w:hAnsi="Cambria" w:cstheme="minorHAnsi"/>
+        </w:rPr>
+      </w:pPr>
+      <w:r>
+        <w:rPr>
+          <w:rFonts w:ascii="Cambria" w:hAnsi="Cambria" w:cstheme="minorHAnsi"/>
+        </w:rPr>
+        <w:t xml:space="preserve">Coordinating and facilitating various solar workshops within and outside the institution. </w:t>
+      </w:r>
+    </w:p>
+    <w:p>
+      <w:pPr>
+        <w:pStyle w:val="ListParagraph"/>
+        <w:numPr>
+          <w:ilvl w:val="0"/>
+          <w:numId w:val="16"/>
+        </w:numPr>
+        <w:spacing w:after="0" w:line="240" w:lineRule="auto"/>
+        <w:rPr>
+          <w:rFonts w:ascii="Cambria" w:hAnsi="Cambria" w:cstheme="minorHAnsi"/>
+        </w:rPr>
+      </w:pPr>
+      <w:r>
+        <w:rPr>
+          <w:rFonts w:ascii="Cambria" w:hAnsi="Cambria" w:cstheme="minorHAnsi"/>
+        </w:rPr>
+        <w:t>Working with the engineering team to complete various solar installations.</w:t>
+      </w:r>
+    </w:p>
+    <w:p>
+      <w:pPr>
+        <w:pStyle w:val="ListParagraph"/>
+        <w:numPr>
+          <w:ilvl w:val="0"/>
+          <w:numId w:val="16"/>
+        </w:numPr>
+        <w:spacing w:after="0" w:line="240" w:lineRule="auto"/>
+        <w:rPr>
+          <w:rFonts w:ascii="Cambria" w:hAnsi="Cambria" w:cstheme="minorHAnsi"/>
+        </w:rPr>
+      </w:pPr>
+      <w:r>
+        <w:rPr>
+          <w:rFonts w:ascii="Cambria" w:hAnsi="Cambria" w:cstheme="minorHAnsi"/>
+        </w:rPr>
+        <w:t>Receiving and recommending solar equipment for the institution.</w:t>
+      </w:r>
+    </w:p>
+    <w:p>
+      <w:pPr>
+        <w:pStyle w:val="ListParagraph"/>
+        <w:numPr>
+          <w:ilvl w:val="0"/>
+          <w:numId w:val="16"/>
+        </w:numPr>
+        <w:spacing w:after="0" w:line="240" w:lineRule="auto"/>
+        <w:rPr>
+          <w:rFonts w:ascii="Cambria" w:hAnsi="Cambria" w:cstheme="minorHAnsi"/>
+        </w:rPr>
+      </w:pPr>
+      <w:r>
+        <w:rPr>
+          <w:rFonts w:ascii="Cambria" w:hAnsi="Cambria" w:cstheme="minorHAnsi"/>
+        </w:rPr>
+        <w:t xml:space="preserve">Conducting various marketing activities through on-line and in-person discussions. </w:t>
+      </w:r>
+    </w:p>
+    <w:p>
+      <w:pPr>
+        <w:pStyle w:val="ListParagraph"/>
+        <w:numPr>
+          <w:ilvl w:val="0"/>
+          <w:numId w:val="16"/>
+        </w:numPr>
+        <w:spacing w:after="0" w:line="240" w:lineRule="auto"/>
+        <w:rPr>
+          <w:rFonts w:ascii="Cambria" w:hAnsi="Cambria" w:cstheme="minorHAnsi"/>
+        </w:rPr>
+      </w:pPr>
+      <w:r>
+        <w:rPr>
+          <w:rFonts w:ascii="Cambria" w:hAnsi="Cambria" w:cstheme="minorHAnsi"/>
+        </w:rPr>
+        <w:t>Preparing various written communications, reports and documents.</w:t>
+      </w:r>
+    </w:p>
+    <w:p>
+      <w:pPr>
+        <w:spacing w:after="0" w:line="240" w:lineRule="auto"/>
+        <w:jc w:val="both"/>
+        <w:rPr>
+          <w:rFonts w:ascii="Cambria" w:hAnsi="Cambria" w:cstheme="minorHAnsi"/>
+        </w:rPr>
+      </w:pPr>
+    </w:p>
+    <w:p>
+      <w:pPr>
+        <w:spacing w:after="0" w:line="240" w:lineRule="auto"/>
+        <w:jc w:val="both"/>
+        <w:rPr>
+          <w:rFonts w:ascii="Cambria" w:eastAsia="Times New Roman" w:hAnsi="Cambria" w:cstheme="minorHAnsi"/>
+          <w:b/>
+          <w:color w:val="2F5496" w:themeColor="accent1" w:themeShade="BF"/>
+          <w:sz w:val="24"/>
+          <w:szCs w:val="24"/>
+        </w:rPr>
+      </w:pPr>
+      <w:r>
+        <w:rPr>
+          <w:rFonts w:ascii="Cambria" w:eastAsia="Times New Roman" w:hAnsi="Cambria" w:cstheme="minorHAnsi"/>
+          <w:b/>
+          <w:color w:val="2F5496" w:themeColor="accent1" w:themeShade="BF"/>
+          <w:sz w:val="24"/>
+          <w:szCs w:val="24"/>
+        </w:rPr>
+        <w:t>Projects</w:t>
+      </w:r>
+    </w:p>
+    <w:p>
+      <w:pPr>
+        <w:spacing w:after="0" w:line="96" w:lineRule="auto"/>
+        <w:jc w:val="both"/>
+        <w:rPr>
+          <w:rFonts w:ascii="Cambria" w:eastAsia="Times New Roman" w:hAnsi="Cambria" w:cstheme="minorHAnsi"/>
+          <w:b/>
+          <w:color w:val="2F5496" w:themeColor="accent1" w:themeShade="BF"/>
+          <w:sz w:val="24"/>
+          <w:szCs w:val="24"/>
+        </w:rPr>
+      </w:pPr>
+    </w:p>
+    <w:p>
+      <w:pPr>
+        <w:pStyle w:val="ListParagraph"/>
+        <w:numPr>
+          <w:ilvl w:val="0"/>
+          <w:numId w:val="22"/>
+        </w:numPr>
+        <w:spacing w:after="0" w:line="240" w:lineRule="auto"/>
+        <w:jc w:val="both"/>
+        <w:rPr>
+          <w:rFonts w:ascii="Cambria" w:eastAsiaTheme="minorHAnsi" w:hAnsi="Cambria" w:cs="Cambria"/>
+          <w:lang w:eastAsia="en-US"/>
+        </w:rPr>
+      </w:pPr>
+      <w:r>
+        <w:rPr>
+          <w:rFonts w:ascii="Cambria" w:eastAsiaTheme="minorHAnsi" w:hAnsi="Cambria" w:cs="Cambria"/>
+          <w:lang w:eastAsia="en-US"/>
+        </w:rPr>
+        <w:t>Developed</w:t>
+      </w:r>
+      <w:r>
+        <w:rPr>
+          <w:rFonts w:ascii="Cambria" w:eastAsiaTheme="minorHAnsi" w:hAnsi="Cambria" w:cs="Cambria"/>
+          <w:lang w:eastAsia="en-US"/>
+        </w:rPr>
+        <w:t xml:space="preserve"> an application to calculate the typing speed of the user.</w:t>
+      </w:r>
+    </w:p>
+    <w:p>
+      <w:pPr>
+        <w:pStyle w:val="ListParagraph"/>
+        <w:numPr>
+          <w:ilvl w:val="0"/>
+          <w:numId w:val="22"/>
+        </w:numPr>
+        <w:spacing w:after="0" w:line="240" w:lineRule="auto"/>
+        <w:jc w:val="both"/>
+        <w:rPr>
+          <w:rFonts w:ascii="Cambria" w:eastAsiaTheme="minorHAnsi" w:hAnsi="Cambria" w:cs="Cambria"/>
+          <w:lang w:eastAsia="en-US"/>
+        </w:rPr>
+      </w:pPr>
+      <w:r>
+        <w:rPr>
+          <w:rFonts w:ascii="Cambria" w:eastAsiaTheme="minorHAnsi" w:hAnsi="Cambria" w:cs="Cambria"/>
+          <w:lang w:eastAsia="en-US"/>
+        </w:rPr>
+        <w:t>Built a to</w:t>
+      </w:r>
+      <w:r>
+        <w:rPr>
+          <w:rFonts w:ascii="Cambria" w:eastAsiaTheme="minorHAnsi" w:hAnsi="Cambria" w:cs="Cambria"/>
+          <w:lang w:eastAsia="en-US"/>
+        </w:rPr>
+        <w:t>-</w:t>
+      </w:r>
+      <w:r>
+        <w:rPr>
+          <w:rFonts w:ascii="Cambria" w:eastAsiaTheme="minorHAnsi" w:hAnsi="Cambria" w:cs="Cambria"/>
+          <w:lang w:eastAsia="en-US"/>
+        </w:rPr>
+        <w:t>do list website where the user can save a to</w:t>
+      </w:r>
+      <w:r>
+        <w:rPr>
+          <w:rFonts w:ascii="Cambria" w:eastAsiaTheme="minorHAnsi" w:hAnsi="Cambria" w:cs="Cambria"/>
+          <w:lang w:eastAsia="en-US"/>
+        </w:rPr>
+        <w:t>-</w:t>
+      </w:r>
+      <w:r>
+        <w:rPr>
+          <w:rFonts w:ascii="Cambria" w:eastAsiaTheme="minorHAnsi" w:hAnsi="Cambria" w:cs="Cambria"/>
+          <w:lang w:eastAsia="en-US"/>
+        </w:rPr>
+        <w:t xml:space="preserve">do list such as a </w:t>
+      </w:r>
+      <w:r>
+        <w:rPr>
+          <w:rFonts w:ascii="Cambria" w:eastAsiaTheme="minorHAnsi" w:hAnsi="Cambria" w:cs="Cambria"/>
+          <w:lang w:eastAsia="en-US"/>
+        </w:rPr>
+        <w:t>grocery</w:t>
+      </w:r>
+      <w:r>
+        <w:rPr>
+          <w:rFonts w:ascii="Cambria" w:eastAsiaTheme="minorHAnsi" w:hAnsi="Cambria" w:cs="Cambria"/>
+          <w:lang w:eastAsia="en-US"/>
+        </w:rPr>
+        <w:t xml:space="preserve"> list or </w:t>
+      </w:r>
+      <w:r>
+        <w:rPr>
+          <w:rFonts w:ascii="Cambria" w:eastAsiaTheme="minorHAnsi" w:hAnsi="Cambria" w:cs="Cambria"/>
+          <w:lang w:eastAsia="en-US"/>
+        </w:rPr>
+        <w:t>tasks to complete</w:t>
+      </w:r>
+      <w:r>
+        <w:rPr>
+          <w:rFonts w:ascii="Cambria" w:eastAsiaTheme="minorHAnsi" w:hAnsi="Cambria" w:cs="Cambria"/>
+          <w:lang w:eastAsia="en-US"/>
+        </w:rPr>
+        <w:t>.</w:t>
+      </w:r>
+    </w:p>
+    <w:p>
+      <w:pPr>
+        <w:pStyle w:val="ListParagraph"/>
+        <w:numPr>
+          <w:ilvl w:val="0"/>
+          <w:numId w:val="22"/>
+        </w:numPr>
+        <w:spacing w:after="0" w:line="240" w:lineRule="auto"/>
+        <w:jc w:val="both"/>
+        <w:rPr>
+          <w:rFonts w:ascii="Cambria" w:eastAsiaTheme="minorHAnsi" w:hAnsi="Cambria" w:cs="Cambria"/>
+          <w:lang w:eastAsia="en-US"/>
+        </w:rPr>
+      </w:pPr>
+      <w:r>
+        <w:rPr>
+          <w:rFonts w:ascii="Cambria" w:eastAsiaTheme="minorHAnsi" w:hAnsi="Cambria" w:cs="Cambria"/>
+          <w:lang w:eastAsia="en-US"/>
+        </w:rPr>
+        <w:t>Wrote a python script for the tic</w:t>
+      </w:r>
+      <w:r>
+        <w:rPr>
+          <w:rFonts w:ascii="Cambria" w:eastAsiaTheme="minorHAnsi" w:hAnsi="Cambria" w:cs="Cambria"/>
+          <w:lang w:eastAsia="en-US"/>
+        </w:rPr>
+        <w:t>-</w:t>
+      </w:r>
+      <w:r>
+        <w:rPr>
+          <w:rFonts w:ascii="Cambria" w:eastAsiaTheme="minorHAnsi" w:hAnsi="Cambria" w:cs="Cambria"/>
+          <w:lang w:eastAsia="en-US"/>
+        </w:rPr>
+        <w:t>tac</w:t>
+      </w:r>
+      <w:r>
+        <w:rPr>
+          <w:rFonts w:ascii="Cambria" w:eastAsiaTheme="minorHAnsi" w:hAnsi="Cambria" w:cs="Cambria"/>
+          <w:lang w:eastAsia="en-US"/>
+        </w:rPr>
+        <w:t>-</w:t>
+      </w:r>
+      <w:r>
+        <w:rPr>
+          <w:rFonts w:ascii="Cambria" w:eastAsiaTheme="minorHAnsi" w:hAnsi="Cambria" w:cs="Cambria"/>
+          <w:lang w:eastAsia="en-US"/>
+        </w:rPr>
+        <w:t xml:space="preserve">toe game played using the terminal </w:t>
+      </w:r>
+    </w:p>
+    <w:p>
+      <w:pPr>
+        <w:pStyle w:val="ListParagraph"/>
+        <w:numPr>
+          <w:ilvl w:val="0"/>
+          <w:numId w:val="22"/>
+        </w:numPr>
+        <w:spacing w:after="0" w:line="240" w:lineRule="auto"/>
+        <w:jc w:val="both"/>
+        <w:rPr>
+          <w:rFonts w:ascii="Cambria" w:eastAsiaTheme="minorHAnsi" w:hAnsi="Cambria" w:cs="Cambria"/>
+          <w:lang w:eastAsia="en-US"/>
+        </w:rPr>
+      </w:pPr>
+      <w:r>
+        <w:rPr>
+          <w:rFonts w:ascii="Cambria" w:eastAsiaTheme="minorHAnsi" w:hAnsi="Cambria" w:cs="Cambria"/>
+          <w:lang w:eastAsia="en-US"/>
+        </w:rPr>
+        <w:t xml:space="preserve">Developed python code that converts PDF to an audiobook </w:t>
+      </w:r>
+    </w:p>
+    <w:p>
+      <w:pPr>
+        <w:pStyle w:val="ListParagraph"/>
+        <w:numPr>
+          <w:ilvl w:val="0"/>
+          <w:numId w:val="22"/>
+        </w:numPr>
+        <w:spacing w:after="0" w:line="240" w:lineRule="auto"/>
+        <w:jc w:val="both"/>
+        <w:rPr>
+          <w:rFonts w:ascii="Cambria" w:eastAsiaTheme="minorHAnsi" w:hAnsi="Cambria" w:cs="Cambria"/>
+          <w:lang w:eastAsia="en-US"/>
+        </w:rPr>
+      </w:pPr>
+      <w:r>
+        <w:rPr>
+          <w:rFonts w:ascii="Cambria" w:eastAsiaTheme="minorHAnsi" w:hAnsi="Cambria" w:cs="Cambria"/>
+          <w:lang w:eastAsia="en-US"/>
+        </w:rPr>
+        <w:t>Built an image colour palette website that extracts the top ten colour from an image uploaded by a user</w:t>
+      </w:r>
+    </w:p>
+    <w:p>
+      <w:pPr>
+        <w:pStyle w:val="ListParagraph"/>
+        <w:numPr>
+          <w:ilvl w:val="0"/>
+          <w:numId w:val="22"/>
+        </w:numPr>
+        <w:spacing w:after="0" w:line="240" w:lineRule="auto"/>
+        <w:jc w:val="both"/>
+        <w:rPr>
+          <w:rFonts w:ascii="Cambria" w:eastAsiaTheme="minorHAnsi" w:hAnsi="Cambria" w:cs="Cambria"/>
+          <w:lang w:eastAsia="en-US"/>
+        </w:rPr>
+      </w:pPr>
+      <w:r>
+        <w:rPr>
+          <w:rFonts w:ascii="Cambria" w:eastAsiaTheme="minorHAnsi" w:hAnsi="Cambria" w:cs="Cambria"/>
+          <w:lang w:eastAsia="en-US"/>
+        </w:rPr>
+        <w:t>Built a bot to automate the popular google dinosaur game</w:t>
+      </w:r>
+    </w:p>
+    <w:p>
+      <w:pPr>
+        <w:pStyle w:val="ListParagraph"/>
+        <w:numPr>
+          <w:ilvl w:val="0"/>
+          <w:numId w:val="22"/>
+        </w:numPr>
+        <w:spacing w:after="0" w:line="240" w:lineRule="auto"/>
+        <w:jc w:val="both"/>
+        <w:rPr>
+          <w:rFonts w:ascii="Cambria" w:eastAsiaTheme="minorHAnsi" w:hAnsi="Cambria" w:cs="Cambria"/>
+          <w:lang w:eastAsia="en-US"/>
+        </w:rPr>
+      </w:pPr>
+      <w:r>
+        <w:rPr>
+          <w:rFonts w:ascii="Cambria" w:eastAsiaTheme="minorHAnsi" w:hAnsi="Cambria" w:cs="Cambria"/>
+          <w:lang w:eastAsia="en-US"/>
+        </w:rPr>
+        <w:t>Developed a desktop app that make</w:t>
+      </w:r>
+      <w:r>
+        <w:rPr>
+          <w:rFonts w:ascii="Cambria" w:eastAsiaTheme="minorHAnsi" w:hAnsi="Cambria" w:cs="Cambria"/>
+          <w:lang w:eastAsia="en-US"/>
+        </w:rPr>
+        <w:t>s</w:t>
+      </w:r>
+      <w:r>
+        <w:rPr>
+          <w:rFonts w:ascii="Cambria" w:eastAsiaTheme="minorHAnsi" w:hAnsi="Cambria" w:cs="Cambria"/>
+          <w:lang w:eastAsia="en-US"/>
+        </w:rPr>
+        <w:t xml:space="preserve"> </w:t>
+      </w:r>
+      <w:r>
+        <w:rPr>
+          <w:rFonts w:ascii="Cambria" w:eastAsiaTheme="minorHAnsi" w:hAnsi="Cambria" w:cs="Cambria"/>
+          <w:lang w:eastAsia="en-US"/>
+        </w:rPr>
+        <w:t xml:space="preserve">typed </w:t>
+      </w:r>
+      <w:r>
+        <w:rPr>
+          <w:rFonts w:ascii="Cambria" w:eastAsiaTheme="minorHAnsi" w:hAnsi="Cambria" w:cs="Cambria"/>
+          <w:lang w:eastAsia="en-US"/>
+        </w:rPr>
+        <w:t>text disappear at five seconds of no typing.</w:t>
+      </w:r>
+    </w:p>
+    <w:p>
+      <w:pPr>
+        <w:pStyle w:val="ListParagraph"/>
+        <w:numPr>
+          <w:ilvl w:val="0"/>
+          <w:numId w:val="22"/>
+        </w:numPr>
+        <w:spacing w:after="0" w:line="240" w:lineRule="auto"/>
+        <w:jc w:val="both"/>
+        <w:rPr>
+          <w:rFonts w:ascii="Cambria" w:eastAsiaTheme="minorHAnsi" w:hAnsi="Cambria" w:cs="Cambria"/>
+          <w:lang w:eastAsia="en-US"/>
+        </w:rPr>
+      </w:pPr>
+      <w:r>
+        <w:rPr>
+          <w:rFonts w:ascii="Cambria" w:eastAsiaTheme="minorHAnsi" w:hAnsi="Cambria" w:cs="Cambria"/>
+          <w:lang w:eastAsia="en-US"/>
+        </w:rPr>
+        <w:t xml:space="preserve">Wrote a python script to scrap data from a website, </w:t>
+      </w:r>
+      <w:r>
+        <w:rPr>
+          <w:rFonts w:ascii="Cambria" w:eastAsiaTheme="minorHAnsi" w:hAnsi="Cambria" w:cs="Cambria"/>
+          <w:lang w:eastAsia="en-US"/>
+        </w:rPr>
+        <w:t>cleaned</w:t>
+      </w:r>
+      <w:r>
+        <w:rPr>
+          <w:rFonts w:ascii="Cambria" w:eastAsiaTheme="minorHAnsi" w:hAnsi="Cambria" w:cs="Cambria"/>
+          <w:lang w:eastAsia="en-US"/>
+        </w:rPr>
+        <w:t xml:space="preserve"> and saved the data in a csv.</w:t>
+      </w:r>
+    </w:p>
+    <w:p>
+      <w:pPr>
+        <w:pStyle w:val="ListParagraph"/>
+        <w:numPr>
+          <w:ilvl w:val="0"/>
+          <w:numId w:val="22"/>
+        </w:numPr>
+        <w:spacing w:after="0" w:line="240" w:lineRule="auto"/>
+        <w:jc w:val="both"/>
+        <w:rPr>
+          <w:rFonts w:ascii="Cambria" w:eastAsiaTheme="minorHAnsi" w:hAnsi="Cambria" w:cs="Cambria"/>
+          <w:lang w:eastAsia="en-US"/>
+        </w:rPr>
+      </w:pPr>
+      <w:r>
+        <w:rPr>
+          <w:rFonts w:ascii="Cambria" w:eastAsiaTheme="minorHAnsi" w:hAnsi="Cambria" w:cs="Cambria"/>
+          <w:lang w:eastAsia="en-US"/>
+        </w:rPr>
+        <w:t>Built the popular breakout game.</w:t>
+      </w:r>
+    </w:p>
+    <w:p>
+      <w:pPr>
+        <w:spacing w:after="0" w:line="240" w:lineRule="auto"/>
+        <w:jc w:val="both"/>
+        <w:rPr>
+          <w:rFonts w:ascii="Cambria" w:hAnsi="Cambria" w:cstheme="minorHAnsi"/>
+          <w:b/>
+          <w:bCs/>
+          <w:color w:val="2F5496" w:themeColor="accent1" w:themeShade="BF"/>
+          <w:sz w:val="24"/>
+          <w:szCs w:val="24"/>
+        </w:rPr>
+      </w:pPr>
+      <w:r>
+        <w:rPr>
+          <w:rFonts w:ascii="Cambria" w:hAnsi="Cambria" w:cstheme="minorHAnsi"/>
+          <w:b/>
+          <w:bCs/>
+          <w:color w:val="2F5496" w:themeColor="accent1" w:themeShade="BF"/>
+          <w:sz w:val="24"/>
+          <w:szCs w:val="24"/>
+        </w:rPr>
+        <w:t>Portfolio Website</w:t>
+      </w:r>
+    </w:p>
+    <w:p>
+      <w:pPr>
+        <w:spacing w:after="0" w:line="96" w:lineRule="auto"/>
+        <w:jc w:val="both"/>
+        <w:rPr>
+          <w:rFonts w:ascii="Cambria" w:hAnsi="Cambria" w:cstheme="minorHAnsi"/>
+          <w:b/>
+          <w:bCs/>
+          <w:color w:val="2F5496" w:themeColor="accent1" w:themeShade="BF"/>
+          <w:sz w:val="24"/>
+          <w:szCs w:val="24"/>
+        </w:rPr>
+      </w:pPr>
+    </w:p>
+    <w:p>
+      <w:pPr>
+        <w:spacing w:after="0" w:line="240" w:lineRule="auto"/>
+        <w:jc w:val="both"/>
+        <w:rPr>
+          <w:rFonts w:ascii="Cambria" w:hAnsi="Cambria" w:cstheme="minorHAnsi"/>
+        </w:rPr>
+      </w:pPr>
+      <w:r>
+        <w:rPr>
+          <w:rFonts w:ascii="Cambria" w:hAnsi="Cambria" w:cstheme="minorHAnsi"/>
+        </w:rPr>
+        <w:t>https://benjamin-portfolio.onrender.com/</w:t>
+      </w:r>
+    </w:p>
+    <w:p>
+      <w:pPr>
+        <w:spacing w:after="0" w:line="240" w:lineRule="auto"/>
+        <w:jc w:val="both"/>
+        <w:rPr>
+          <w:rFonts w:ascii="Cambria" w:hAnsi="Cambria" w:cstheme="minorHAnsi"/>
+          <w:color w:val="2F5496" w:themeColor="accent1" w:themeShade="BF"/>
+          <w:sz w:val="26"/>
+          <w:szCs w:val="26"/>
+        </w:rPr>
+      </w:pPr>
+    </w:p>
+    <w:p>
+      <w:pPr>
+        <w:spacing w:after="0" w:line="240" w:lineRule="auto"/>
+        <w:jc w:val="both"/>
+        <w:rPr>
+          <w:rFonts w:ascii="Cambria" w:hAnsi="Cambria" w:cstheme="minorHAnsi"/>
+          <w:b/>
+          <w:bCs/>
+          <w:color w:val="2F5496" w:themeColor="accent1" w:themeShade="BF"/>
+          <w:sz w:val="24"/>
+          <w:szCs w:val="24"/>
+        </w:rPr>
+      </w:pPr>
+      <w:r>
+        <w:rPr>
+          <w:rFonts w:ascii="Cambria" w:hAnsi="Cambria" w:cstheme="minorHAnsi"/>
+          <w:b/>
+          <w:bCs/>
+          <w:color w:val="2F5496" w:themeColor="accent1" w:themeShade="BF"/>
+          <w:sz w:val="24"/>
+          <w:szCs w:val="24"/>
+        </w:rPr>
+        <w:t>Contact</w:t>
+      </w:r>
+    </w:p>
+    <w:p>
+      <w:pPr>
+        <w:spacing w:after="0" w:line="120" w:lineRule="auto"/>
+        <w:jc w:val="both"/>
+        <w:rPr>
+          <w:rFonts w:ascii="Cambria" w:hAnsi="Cambria" w:cstheme="minorHAnsi"/>
+          <w:b/>
+          <w:bCs/>
+          <w:color w:val="2F5496" w:themeColor="accent1" w:themeShade="BF"/>
+          <w:sz w:val="24"/>
+          <w:szCs w:val="24"/>
+        </w:rPr>
+      </w:pPr>
+    </w:p>
+    <w:p>
+      <w:pPr>
         <w:tabs>
           <w:tab w:val="right" w:pos="9020"/>
         </w:tabs>
-        <w:spacing w:after="0"/>
-        <w:ind w:left="0" w:hanging="284"/>
-        <w:rPr>
-          <w:rFonts w:ascii="Cambria" w:hAnsi="Cambria" w:cstheme="minorHAnsi"/>
-        </w:rPr>
-      </w:pPr>
-      <w:r>
-        <w:rPr>
-          <w:rFonts w:ascii="Cambria" w:eastAsia="Times New Roman" w:hAnsi="Cambria" w:cstheme="minorHAnsi"/>
+        <w:spacing w:after="0" w:line="240" w:lineRule="auto"/>
+        <w:rPr>
+          <w:rFonts w:ascii="Cambria" w:hAnsi="Cambria" w:cstheme="minorHAnsi"/>
           <w:b/>
+          <w:bCs/>
+          <w:sz w:val="24"/>
+          <w:szCs w:val="24"/>
+        </w:rPr>
+      </w:pPr>
+      <w:r>
+        <w:rPr>
+          <w:rFonts w:ascii="Cambria" w:hAnsi="Cambria" w:cstheme="minorHAnsi"/>
+          <w:b/>
+          <w:bCs/>
+          <w:sz w:val="24"/>
+          <w:szCs w:val="24"/>
+        </w:rPr>
+        <w:t>Phone</w:t>
+      </w:r>
+      <w:r>
+        <w:rPr>
+          <w:rFonts w:ascii="Cambria" w:hAnsi="Cambria" w:cstheme="minorHAnsi"/>
+          <w:b/>
+          <w:bCs/>
+          <w:sz w:val="24"/>
+          <w:szCs w:val="24"/>
+        </w:rPr>
+        <w:tab/>
+      </w:r>
+    </w:p>
+    <w:p>
+      <w:pPr>
+        <w:spacing w:after="0" w:line="240" w:lineRule="auto"/>
+        <w:rPr>
+          <w:rFonts w:ascii="Cambria" w:hAnsi="Cambria" w:cstheme="minorHAnsi"/>
+        </w:rPr>
+      </w:pPr>
+      <w:r>
+        <w:rPr>
+          <w:rFonts w:ascii="Cambria" w:hAnsi="Cambria" w:cstheme="minorHAnsi"/>
+        </w:rPr>
+        <w:t>+2348179612879</w:t>
+      </w:r>
+    </w:p>
+    <w:p>
+      <w:pPr>
+        <w:spacing w:after="0" w:line="120" w:lineRule="auto"/>
+        <w:rPr>
+          <w:rFonts w:ascii="Cambria" w:hAnsi="Cambria" w:cstheme="minorHAnsi"/>
+        </w:rPr>
+      </w:pPr>
+    </w:p>
+    <w:p>
+      <w:pPr>
+        <w:spacing w:after="0" w:line="240" w:lineRule="auto"/>
+        <w:rPr>
+          <w:rFonts w:ascii="Cambria" w:hAnsi="Cambria" w:cstheme="minorHAnsi"/>
+          <w:b/>
+          <w:bCs/>
+          <w:sz w:val="24"/>
+          <w:szCs w:val="24"/>
+        </w:rPr>
+      </w:pPr>
+      <w:r>
+        <w:rPr>
+          <w:rFonts w:ascii="Cambria" w:hAnsi="Cambria" w:cstheme="minorHAnsi"/>
+          <w:b/>
+          <w:bCs/>
+          <w:sz w:val="24"/>
+          <w:szCs w:val="24"/>
+        </w:rPr>
+        <w:t>E-mail</w:t>
+      </w:r>
+    </w:p>
+    <w:p>
+      <w:pPr>
+        <w:spacing w:after="0" w:line="240" w:lineRule="auto"/>
+        <w:rPr>
+          <w:rFonts w:ascii="Cambria" w:hAnsi="Cambria" w:cstheme="minorHAnsi"/>
+          <w:iCs/>
+        </w:rPr>
+      </w:pPr>
+      <w:r>
+        <w:rPr>
+          <w:rFonts w:ascii="Cambria" w:eastAsia="Times New Roman" w:hAnsi="Cambria" w:cstheme="minorHAnsi"/>
+          <w:iCs/>
+        </w:rPr>
+        <w:t>benmuoka05@gmail.com</w:t>
+      </w:r>
+    </w:p>
+    <w:p>
+      <w:pPr>
+        <w:spacing w:after="0" w:line="240" w:lineRule="auto"/>
+        <w:jc w:val="both"/>
+        <w:rPr>
+          <w:rFonts w:ascii="Cambria" w:hAnsi="Cambria" w:cstheme="minorHAnsi"/>
+        </w:rPr>
+      </w:pPr>
+    </w:p>
+    <w:p>
+      <w:pPr>
+        <w:spacing w:after="0" w:line="240" w:lineRule="auto"/>
+        <w:jc w:val="both"/>
+        <w:rPr>
+          <w:rFonts w:ascii="Cambria" w:eastAsia="Times New Roman" w:hAnsi="Cambria" w:cstheme="minorHAnsi"/>
+          <w:b/>
+          <w:color w:val="2F5496" w:themeColor="accent1" w:themeShade="BF"/>
+          <w:sz w:val="24"/>
+          <w:szCs w:val="24"/>
+        </w:rPr>
+      </w:pPr>
+      <w:r>
+        <w:rPr>
+          <w:rFonts w:ascii="Cambria" w:eastAsia="Times New Roman" w:hAnsi="Cambria" w:cstheme="minorHAnsi"/>
+          <w:b/>
+          <w:color w:val="2F5496" w:themeColor="accent1" w:themeShade="BF"/>
+          <w:sz w:val="24"/>
+          <w:szCs w:val="24"/>
+        </w:rPr>
+        <w:t>Education</w:t>
+      </w:r>
+    </w:p>
+    <w:p>
+      <w:pPr>
+        <w:spacing w:after="0" w:line="96" w:lineRule="auto"/>
+        <w:jc w:val="both"/>
+        <w:rPr>
+          <w:rFonts w:ascii="Cambria" w:hAnsi="Cambria" w:cstheme="minorHAnsi"/>
+          <w:color w:val="2F5496" w:themeColor="accent1" w:themeShade="BF"/>
+          <w:sz w:val="24"/>
+          <w:szCs w:val="24"/>
+        </w:rPr>
+      </w:pPr>
+    </w:p>
+    <w:p>
+      <w:pPr>
+        <w:pStyle w:val="ListParagraph"/>
+        <w:tabs>
+          <w:tab w:val="right" w:pos="9020"/>
+        </w:tabs>
+        <w:spacing w:after="0" w:line="240" w:lineRule="auto"/>
+        <w:ind w:left="0"/>
+        <w:rPr>
+          <w:rFonts w:ascii="Cambria" w:hAnsi="Cambria" w:cstheme="minorHAnsi"/>
+          <w:sz w:val="24"/>
+          <w:szCs w:val="24"/>
+        </w:rPr>
+      </w:pPr>
+      <w:r>
+        <w:rPr>
+          <w:rFonts w:ascii="Cambria" w:eastAsia="Times New Roman" w:hAnsi="Cambria" w:cstheme="minorHAnsi"/>
+          <w:b/>
+          <w:sz w:val="24"/>
+          <w:szCs w:val="24"/>
+        </w:rPr>
+        <w:t xml:space="preserve">Master of Science (M.S.) - Renewable Energy </w:t>
+      </w:r>
+    </w:p>
+    <w:p>
+      <w:pPr>
+        <w:pStyle w:val="ListParagraph"/>
+        <w:tabs>
+          <w:tab w:val="right" w:pos="9020"/>
+        </w:tabs>
+        <w:spacing w:after="0" w:line="240" w:lineRule="auto"/>
+        <w:ind w:left="0"/>
+        <w:rPr>
+          <w:rFonts w:ascii="Cambria" w:hAnsi="Cambria" w:cstheme="minorHAnsi"/>
+          <w:sz w:val="24"/>
+          <w:szCs w:val="24"/>
+        </w:rPr>
+      </w:pPr>
+      <w:r>
+        <w:rPr>
+          <w:rFonts w:ascii="Cambria" w:eastAsia="Times New Roman" w:hAnsi="Cambria" w:cstheme="minorHAnsi"/>
+          <w:b/>
+          <w:sz w:val="24"/>
+          <w:szCs w:val="24"/>
+        </w:rPr>
+        <w:t xml:space="preserve">Engineering                                                            </w:t>
+      </w:r>
+    </w:p>
+    <w:p>
+      <w:pPr>
+        <w:spacing w:after="0" w:line="240" w:lineRule="auto"/>
+        <w:rPr>
+          <w:rFonts w:ascii="Cambria" w:hAnsi="Cambria" w:cstheme="minorHAnsi"/>
+        </w:rPr>
+      </w:pPr>
+      <w:r>
+        <w:rPr>
+          <w:rFonts w:ascii="Cambria" w:eastAsia="Times New Roman" w:hAnsi="Cambria" w:cstheme="minorHAnsi"/>
+          <w:i/>
+        </w:rPr>
+        <w:t xml:space="preserve">Heriot–Watt University, United Kingdom (Oct. 2020)                     </w:t>
+      </w:r>
+    </w:p>
+    <w:p>
+      <w:pPr>
+        <w:spacing w:after="0" w:line="120" w:lineRule="auto"/>
+        <w:rPr>
+          <w:rFonts w:ascii="Cambria" w:hAnsi="Cambria" w:cstheme="minorHAnsi"/>
+        </w:rPr>
+      </w:pPr>
+    </w:p>
+    <w:p>
+      <w:pPr>
+        <w:pStyle w:val="ListParagraph"/>
+        <w:tabs>
+          <w:tab w:val="right" w:pos="9020"/>
+        </w:tabs>
+        <w:spacing w:after="0" w:line="240" w:lineRule="auto"/>
+        <w:ind w:left="0"/>
+        <w:rPr>
+          <w:rFonts w:ascii="Cambria" w:hAnsi="Cambria" w:cstheme="minorHAnsi"/>
+          <w:sz w:val="24"/>
+          <w:szCs w:val="24"/>
+        </w:rPr>
+      </w:pPr>
+      <w:r>
+        <w:rPr>
+          <w:rFonts w:ascii="Cambria" w:eastAsia="Times New Roman" w:hAnsi="Cambria" w:cstheme="minorHAnsi"/>
+          <w:b/>
+          <w:sz w:val="24"/>
+          <w:szCs w:val="24"/>
         </w:rPr>
         <w:t xml:space="preserve">Bachelor of Engineering (B.E.) - Electrical and Electronic Engineering                                                            </w:t>
       </w:r>
     </w:p>
     <w:p>
       <w:pPr>
-        <w:spacing w:after="0"/>
+        <w:spacing w:after="0" w:line="240" w:lineRule="auto"/>
         <w:rPr>
           <w:rFonts w:ascii="Cambria" w:eastAsia="Times New Roman" w:hAnsi="Cambria" w:cstheme="minorHAnsi"/>
           <w:i/>
@@ -1058,7 +1533,7 @@
     </w:p>
     <w:p>
       <w:pPr>
-        <w:spacing w:after="0" w:line="72" w:lineRule="auto"/>
+        <w:spacing w:after="0" w:line="120" w:lineRule="auto"/>
         <w:rPr>
           <w:rFonts w:ascii="Cambria" w:eastAsia="Times New Roman" w:hAnsi="Cambria" w:cstheme="minorHAnsi"/>
           <w:i/>
@@ -1078,7 +1553,7 @@
           <w:ilvl w:val="0"/>
           <w:numId w:val="6"/>
         </w:numPr>
-        <w:spacing w:after="0"/>
+        <w:spacing w:after="0" w:line="240" w:lineRule="auto"/>
         <w:rPr>
           <w:rFonts w:ascii="Cambria" w:hAnsi="Cambria" w:cstheme="minorHAnsi"/>
         </w:rPr>
@@ -1096,7 +1571,7 @@
           <w:ilvl w:val="0"/>
           <w:numId w:val="6"/>
         </w:numPr>
-        <w:spacing w:after="0"/>
+        <w:spacing w:after="0" w:line="240" w:lineRule="auto"/>
         <w:rPr>
           <w:rFonts w:ascii="Cambria" w:hAnsi="Cambria" w:cstheme="minorHAnsi"/>
         </w:rPr>
@@ -1110,7 +1585,7 @@
     </w:p>
     <w:p>
       <w:pPr>
-        <w:spacing w:after="0"/>
+        <w:spacing w:after="0" w:line="240" w:lineRule="auto"/>
         <w:jc w:val="both"/>
         <w:rPr>
           <w:rFonts w:ascii="Cambria" w:eastAsia="Times New Roman" w:hAnsi="Cambria" w:cstheme="minorHAnsi"/>
@@ -1121,16 +1596,8 @@
     </w:p>
     <w:p>
       <w:pPr>
-        <w:spacing w:after="120"/>
+        <w:spacing w:after="0" w:line="240" w:lineRule="auto"/>
         <w:jc w:val="both"/>
-        <w:rPr>
-          <w:rFonts w:ascii="Cambria" w:hAnsi="Cambria" w:cstheme="minorHAnsi"/>
-          <w:color w:val="2F5496" w:themeColor="accent1" w:themeShade="BF"/>
-          <w:sz w:val="24"/>
-          <w:szCs w:val="24"/>
-        </w:rPr>
-      </w:pPr>
-      <w:r>
         <w:rPr>
           <w:rFonts w:ascii="Cambria" w:eastAsia="Times New Roman" w:hAnsi="Cambria" w:cstheme="minorHAnsi"/>
           <w:b/>
@@ -1138,8 +1605,29 @@
           <w:sz w:val="24"/>
           <w:szCs w:val="24"/>
         </w:rPr>
+      </w:pPr>
+      <w:r>
+        <w:rPr>
+          <w:rFonts w:ascii="Cambria" w:eastAsia="Times New Roman" w:hAnsi="Cambria" w:cstheme="minorHAnsi"/>
+          <w:b/>
+          <w:color w:val="2F5496" w:themeColor="accent1" w:themeShade="BF"/>
+          <w:sz w:val="24"/>
+          <w:szCs w:val="24"/>
+        </w:rPr>
         <w:t>Skills</w:t>
       </w:r>
+    </w:p>
+    <w:p>
+      <w:pPr>
+        <w:spacing w:after="0" w:line="96" w:lineRule="auto"/>
+        <w:jc w:val="both"/>
+        <w:rPr>
+          <w:rFonts w:ascii="Cambria" w:hAnsi="Cambria" w:cstheme="minorHAnsi"/>
+          <w:color w:val="2F5496" w:themeColor="accent1" w:themeShade="BF"/>
+          <w:sz w:val="24"/>
+          <w:szCs w:val="24"/>
+        </w:rPr>
+      </w:pPr>
     </w:p>
     <w:p>
       <w:pPr>
@@ -1148,16 +1636,22 @@
           <w:ilvl w:val="0"/>
           <w:numId w:val="4"/>
         </w:numPr>
-        <w:spacing w:after="0" w:line="312" w:lineRule="auto"/>
-        <w:rPr>
-          <w:rFonts w:ascii="Cambria" w:eastAsia="Times New Roman" w:hAnsi="Cambria" w:cstheme="minorHAnsi"/>
-        </w:rPr>
-      </w:pPr>
-      <w:r>
-        <w:rPr>
-          <w:rFonts w:ascii="Cambria" w:eastAsia="Times New Roman" w:hAnsi="Cambria" w:cstheme="minorHAnsi"/>
-        </w:rPr>
-        <w:t>ANSYS</w:t>
+        <w:spacing w:after="0" w:line="240" w:lineRule="auto"/>
+        <w:rPr>
+          <w:rFonts w:ascii="Cambria" w:eastAsia="Times New Roman" w:hAnsi="Cambria" w:cstheme="minorHAnsi"/>
+        </w:rPr>
+      </w:pPr>
+      <w:r>
+        <w:rPr>
+          <w:rFonts w:ascii="Cambria" w:eastAsia="Times New Roman" w:hAnsi="Cambria" w:cstheme="minorHAnsi"/>
+        </w:rPr>
+        <w:t>Python</w:t>
+      </w:r>
+      <w:r>
+        <w:rPr>
+          <w:rFonts w:ascii="Cambria" w:eastAsia="Times New Roman" w:hAnsi="Cambria" w:cstheme="minorHAnsi"/>
+        </w:rPr>
+        <w:t>, MATLAB</w:t>
       </w:r>
     </w:p>
     <w:p>
@@ -1167,16 +1661,16 @@
           <w:ilvl w:val="0"/>
           <w:numId w:val="4"/>
         </w:numPr>
-        <w:spacing w:after="0" w:line="312" w:lineRule="auto"/>
-        <w:rPr>
-          <w:rFonts w:ascii="Cambria" w:eastAsia="Times New Roman" w:hAnsi="Cambria" w:cstheme="minorHAnsi"/>
-        </w:rPr>
-      </w:pPr>
-      <w:r>
-        <w:rPr>
-          <w:rFonts w:ascii="Cambria" w:eastAsia="Times New Roman" w:hAnsi="Cambria" w:cstheme="minorHAnsi"/>
-        </w:rPr>
-        <w:t xml:space="preserve">EnergyPlan </w:t>
+        <w:spacing w:after="0" w:line="240" w:lineRule="auto"/>
+        <w:rPr>
+          <w:rFonts w:ascii="Cambria" w:eastAsia="Times New Roman" w:hAnsi="Cambria" w:cstheme="minorHAnsi"/>
+        </w:rPr>
+      </w:pPr>
+      <w:r>
+        <w:rPr>
+          <w:rFonts w:ascii="Cambria" w:eastAsia="Times New Roman" w:hAnsi="Cambria" w:cstheme="minorHAnsi"/>
+        </w:rPr>
+        <w:t xml:space="preserve">Data Analysis </w:t>
       </w:r>
     </w:p>
     <w:p>
@@ -1186,16 +1680,16 @@
           <w:ilvl w:val="0"/>
           <w:numId w:val="4"/>
         </w:numPr>
-        <w:spacing w:after="0" w:line="312" w:lineRule="auto"/>
-        <w:rPr>
-          <w:rFonts w:ascii="Cambria" w:eastAsia="Times New Roman" w:hAnsi="Cambria" w:cstheme="minorHAnsi"/>
-        </w:rPr>
-      </w:pPr>
-      <w:r>
-        <w:rPr>
-          <w:rFonts w:ascii="Cambria" w:eastAsia="Times New Roman" w:hAnsi="Cambria" w:cstheme="minorHAnsi"/>
-        </w:rPr>
-        <w:t>MATLAB</w:t>
+        <w:spacing w:after="0" w:line="240" w:lineRule="auto"/>
+        <w:rPr>
+          <w:rFonts w:ascii="Cambria" w:eastAsia="Times New Roman" w:hAnsi="Cambria" w:cstheme="minorHAnsi"/>
+        </w:rPr>
+      </w:pPr>
+      <w:r>
+        <w:rPr>
+          <w:rFonts w:ascii="Cambria" w:eastAsia="Times New Roman" w:hAnsi="Cambria" w:cstheme="minorHAnsi"/>
+        </w:rPr>
+        <w:t>Full Stack Development</w:t>
       </w:r>
     </w:p>
     <w:p>
@@ -1205,16 +1699,16 @@
           <w:ilvl w:val="0"/>
           <w:numId w:val="4"/>
         </w:numPr>
-        <w:spacing w:after="0" w:line="312" w:lineRule="auto"/>
-        <w:rPr>
-          <w:rFonts w:ascii="Cambria" w:eastAsia="Times New Roman" w:hAnsi="Cambria" w:cstheme="minorHAnsi"/>
-        </w:rPr>
-      </w:pPr>
-      <w:r>
-        <w:rPr>
-          <w:rFonts w:ascii="Cambria" w:eastAsia="Times New Roman" w:hAnsi="Cambria" w:cstheme="minorHAnsi"/>
-        </w:rPr>
-        <w:t xml:space="preserve">Python, C, SQL </w:t>
+        <w:spacing w:after="0" w:line="240" w:lineRule="auto"/>
+        <w:rPr>
+          <w:rFonts w:ascii="Cambria" w:eastAsia="Times New Roman" w:hAnsi="Cambria" w:cstheme="minorHAnsi"/>
+        </w:rPr>
+      </w:pPr>
+      <w:r>
+        <w:rPr>
+          <w:rFonts w:ascii="Cambria" w:eastAsia="Times New Roman" w:hAnsi="Cambria" w:cstheme="minorHAnsi"/>
+        </w:rPr>
+        <w:t>Database Management</w:t>
       </w:r>
     </w:p>
     <w:p>
@@ -1224,16 +1718,22 @@
           <w:ilvl w:val="0"/>
           <w:numId w:val="4"/>
         </w:numPr>
-        <w:spacing w:after="0" w:line="312" w:lineRule="auto"/>
-        <w:rPr>
-          <w:rFonts w:ascii="Cambria" w:eastAsia="Times New Roman" w:hAnsi="Cambria" w:cstheme="minorHAnsi"/>
-        </w:rPr>
-      </w:pPr>
-      <w:r>
-        <w:rPr>
-          <w:rFonts w:ascii="Cambria" w:eastAsia="Times New Roman" w:hAnsi="Cambria" w:cstheme="minorHAnsi"/>
-        </w:rPr>
-        <w:t>Thermal modelling and analysis</w:t>
+        <w:spacing w:after="0" w:line="240" w:lineRule="auto"/>
+        <w:rPr>
+          <w:rFonts w:ascii="Cambria" w:eastAsia="Times New Roman" w:hAnsi="Cambria" w:cstheme="minorHAnsi"/>
+        </w:rPr>
+      </w:pPr>
+      <w:r>
+        <w:rPr>
+          <w:rFonts w:ascii="Cambria" w:eastAsia="Times New Roman" w:hAnsi="Cambria" w:cstheme="minorHAnsi"/>
+        </w:rPr>
+        <w:t xml:space="preserve">Bot Creation </w:t>
+      </w:r>
+      <w:r>
+        <w:rPr>
+          <w:rFonts w:ascii="Cambria" w:eastAsia="Times New Roman" w:hAnsi="Cambria" w:cstheme="minorHAnsi"/>
+        </w:rPr>
+        <w:t>and Automation</w:t>
       </w:r>
     </w:p>
     <w:p>
@@ -1243,16 +1743,16 @@
           <w:ilvl w:val="0"/>
           <w:numId w:val="4"/>
         </w:numPr>
-        <w:spacing w:after="0" w:line="312" w:lineRule="auto"/>
-        <w:rPr>
-          <w:rFonts w:ascii="Cambria" w:eastAsia="Times New Roman" w:hAnsi="Cambria" w:cstheme="minorHAnsi"/>
-        </w:rPr>
-      </w:pPr>
-      <w:r>
-        <w:rPr>
-          <w:rFonts w:ascii="Cambria" w:eastAsia="Times New Roman" w:hAnsi="Cambria" w:cstheme="minorHAnsi"/>
-        </w:rPr>
-        <w:t>Solar design and installation</w:t>
+        <w:spacing w:after="0" w:line="240" w:lineRule="auto"/>
+        <w:rPr>
+          <w:rFonts w:ascii="Cambria" w:eastAsia="Times New Roman" w:hAnsi="Cambria" w:cstheme="minorHAnsi"/>
+        </w:rPr>
+      </w:pPr>
+      <w:r>
+        <w:rPr>
+          <w:rFonts w:ascii="Cambria" w:eastAsia="Times New Roman" w:hAnsi="Cambria" w:cstheme="minorHAnsi"/>
+        </w:rPr>
+        <w:t>Git and Version Control</w:t>
       </w:r>
     </w:p>
     <w:p>
@@ -1262,7 +1762,7 @@
           <w:ilvl w:val="0"/>
           <w:numId w:val="4"/>
         </w:numPr>
-        <w:spacing w:after="0" w:line="312" w:lineRule="auto"/>
+        <w:spacing w:after="0" w:line="240" w:lineRule="auto"/>
         <w:rPr>
           <w:rFonts w:ascii="Cambria" w:eastAsia="Times New Roman" w:hAnsi="Cambria" w:cstheme="minorHAnsi"/>
         </w:rPr>
@@ -1276,7 +1776,7 @@
     </w:p>
     <w:p>
       <w:pPr>
-        <w:spacing w:after="0"/>
+        <w:spacing w:after="0" w:line="240" w:lineRule="auto"/>
         <w:jc w:val="both"/>
         <w:rPr>
           <w:rFonts w:ascii="Cambria" w:hAnsi="Cambria" w:cstheme="minorHAnsi"/>
@@ -1285,7 +1785,7 @@
     </w:p>
     <w:p>
       <w:pPr>
-        <w:spacing w:after="120"/>
+        <w:spacing w:after="0" w:line="240" w:lineRule="auto"/>
         <w:jc w:val="both"/>
         <w:rPr>
           <w:rFonts w:ascii="Cambria" w:eastAsia="Times New Roman" w:hAnsi="Cambria" w:cstheme="minorHAnsi"/>
@@ -1308,48 +1808,8 @@
     </w:p>
     <w:p>
       <w:pPr>
-        <w:spacing w:after="120"/>
+        <w:spacing w:after="0" w:line="96" w:lineRule="auto"/>
         <w:jc w:val="both"/>
-        <w:rPr>
-          <w:rFonts w:ascii="Cambria" w:eastAsia="Times New Roman" w:hAnsi="Cambria" w:cstheme="minorHAnsi"/>
-          <w:bCs/>
-        </w:rPr>
-      </w:pPr>
-      <w:r>
-        <w:rPr>
-          <w:rFonts w:ascii="Cambria" w:eastAsia="Times New Roman" w:hAnsi="Cambria" w:cstheme="minorHAnsi"/>
-          <w:bCs/>
-        </w:rPr>
-        <w:t xml:space="preserve">English </w:t>
-      </w:r>
-      <w:r>
-        <w:rPr>
-          <w:rFonts w:ascii="Cambria" w:eastAsia="Times New Roman" w:hAnsi="Cambria" w:cstheme="minorHAnsi"/>
-          <w:bCs/>
-        </w:rPr>
-        <w:t>–</w:t>
-      </w:r>
-      <w:r>
-        <w:rPr>
-          <w:rFonts w:ascii="Cambria" w:eastAsia="Times New Roman" w:hAnsi="Cambria" w:cstheme="minorHAnsi"/>
-          <w:bCs/>
-        </w:rPr>
-        <w:t xml:space="preserve"> Native</w:t>
-      </w:r>
-    </w:p>
-    <w:p>
-      <w:pPr>
-        <w:spacing w:after="0" w:line="240" w:lineRule="auto"/>
-        <w:jc w:val="both"/>
-        <w:rPr>
-          <w:rFonts w:ascii="Cambria" w:eastAsia="Times New Roman" w:hAnsi="Cambria" w:cstheme="minorHAnsi"/>
-          <w:bCs/>
-        </w:rPr>
-      </w:pPr>
-    </w:p>
-    <w:p>
-      <w:pPr>
-        <w:spacing w:after="120"/>
         <w:rPr>
           <w:rFonts w:ascii="Cambria" w:eastAsia="Times New Roman" w:hAnsi="Cambria" w:cstheme="minorHAnsi"/>
           <w:b/>
@@ -1358,7 +1818,51 @@
           <w:szCs w:val="24"/>
         </w:rPr>
       </w:pPr>
-      <w:r>
+    </w:p>
+    <w:p>
+      <w:pPr>
+        <w:spacing w:after="0" w:line="240" w:lineRule="auto"/>
+        <w:jc w:val="both"/>
+        <w:rPr>
+          <w:rFonts w:ascii="Cambria" w:eastAsia="Times New Roman" w:hAnsi="Cambria" w:cstheme="minorHAnsi"/>
+          <w:bCs/>
+        </w:rPr>
+      </w:pPr>
+      <w:r>
+        <w:rPr>
+          <w:rFonts w:ascii="Cambria" w:eastAsia="Times New Roman" w:hAnsi="Cambria" w:cstheme="minorHAnsi"/>
+          <w:bCs/>
+        </w:rPr>
+        <w:t xml:space="preserve">English </w:t>
+      </w:r>
+      <w:r>
+        <w:rPr>
+          <w:rFonts w:ascii="Cambria" w:eastAsia="Times New Roman" w:hAnsi="Cambria" w:cstheme="minorHAnsi"/>
+          <w:bCs/>
+        </w:rPr>
+        <w:t>–</w:t>
+      </w:r>
+      <w:r>
+        <w:rPr>
+          <w:rFonts w:ascii="Cambria" w:eastAsia="Times New Roman" w:hAnsi="Cambria" w:cstheme="minorHAnsi"/>
+          <w:bCs/>
+        </w:rPr>
+        <w:t xml:space="preserve"> Native</w:t>
+      </w:r>
+    </w:p>
+    <w:p>
+      <w:pPr>
+        <w:spacing w:after="0" w:line="240" w:lineRule="auto"/>
+        <w:jc w:val="both"/>
+        <w:rPr>
+          <w:rFonts w:ascii="Cambria" w:eastAsia="Times New Roman" w:hAnsi="Cambria" w:cstheme="minorHAnsi"/>
+          <w:bCs/>
+        </w:rPr>
+      </w:pPr>
+    </w:p>
+    <w:p>
+      <w:pPr>
+        <w:spacing w:after="0" w:line="240" w:lineRule="auto"/>
         <w:rPr>
           <w:rFonts w:ascii="Cambria" w:eastAsia="Times New Roman" w:hAnsi="Cambria" w:cstheme="minorHAnsi"/>
           <w:b/>
@@ -1366,29 +1870,50 @@
           <w:sz w:val="24"/>
           <w:szCs w:val="24"/>
         </w:rPr>
+      </w:pPr>
+      <w:r>
+        <w:rPr>
+          <w:rFonts w:ascii="Cambria" w:eastAsia="Times New Roman" w:hAnsi="Cambria" w:cstheme="minorHAnsi"/>
+          <w:b/>
+          <w:color w:val="2F5496" w:themeColor="accent1" w:themeShade="BF"/>
+          <w:sz w:val="24"/>
+          <w:szCs w:val="24"/>
+        </w:rPr>
         <w:t>Licenses &amp; Certifications</w:t>
       </w:r>
     </w:p>
     <w:p>
       <w:pPr>
+        <w:spacing w:after="0" w:line="96" w:lineRule="auto"/>
+        <w:rPr>
+          <w:rFonts w:ascii="Cambria" w:eastAsia="Times New Roman" w:hAnsi="Cambria" w:cstheme="minorHAnsi"/>
+          <w:b/>
+          <w:color w:val="2F5496" w:themeColor="accent1" w:themeShade="BF"/>
+          <w:sz w:val="24"/>
+          <w:szCs w:val="24"/>
+        </w:rPr>
+      </w:pPr>
+    </w:p>
+    <w:p>
+      <w:pPr>
         <w:pStyle w:val="ListParagraph"/>
-        <w:numPr>
-          <w:ilvl w:val="0"/>
-          <w:numId w:val="10"/>
-        </w:numPr>
         <w:tabs>
           <w:tab w:val="right" w:pos="9020"/>
         </w:tabs>
-        <w:spacing w:after="0"/>
-        <w:ind w:left="0" w:hanging="284"/>
-        <w:rPr>
-          <w:rFonts w:ascii="Cambria" w:hAnsi="Cambria" w:cstheme="minorHAnsi"/>
+        <w:spacing w:after="0" w:line="240" w:lineRule="auto"/>
+        <w:ind w:left="0"/>
+        <w:rPr>
+          <w:rFonts w:ascii="Cambria" w:hAnsi="Cambria" w:cstheme="minorHAnsi"/>
+          <w:sz w:val="24"/>
+          <w:szCs w:val="24"/>
         </w:rPr>
       </w:pPr>
       <w:r>
         <w:rPr>
           <w:rFonts w:ascii="Cambria" w:eastAsia="Times New Roman" w:hAnsi="Cambria" w:cstheme="minorHAnsi"/>
           <w:b/>
+          <w:sz w:val="24"/>
+          <w:szCs w:val="24"/>
         </w:rPr>
         <w:t>Python Developer</w:t>
       </w:r>
@@ -1396,61 +1921,55 @@
         <w:rPr>
           <w:rFonts w:ascii="Cambria" w:eastAsia="Times New Roman" w:hAnsi="Cambria" w:cstheme="minorHAnsi"/>
           <w:b/>
-        </w:rPr>
-        <w:t xml:space="preserve"> </w:t>
+          <w:sz w:val="24"/>
+          <w:szCs w:val="24"/>
+        </w:rPr>
+        <w:tab/>
       </w:r>
       <w:r>
         <w:rPr>
           <w:rFonts w:ascii="Cambria" w:eastAsia="Times New Roman" w:hAnsi="Cambria" w:cstheme="minorHAnsi"/>
           <w:bCs/>
-        </w:rPr>
-        <w:t>(202</w:t>
-      </w:r>
-      <w:r>
+          <w:sz w:val="24"/>
+          <w:szCs w:val="24"/>
+        </w:rPr>
+        <w:t>(2023)</w:t>
+      </w:r>
+      <w:r>
+        <w:rPr>
+          <w:rFonts w:ascii="Cambria" w:eastAsia="Times New Roman" w:hAnsi="Cambria" w:cstheme="minorHAnsi"/>
+          <w:b/>
+          <w:sz w:val="24"/>
+          <w:szCs w:val="24"/>
+        </w:rPr>
+        <w:t xml:space="preserve">                                             </w:t>
+      </w:r>
+    </w:p>
+    <w:p>
+      <w:pPr>
+        <w:spacing w:after="0" w:line="240" w:lineRule="auto"/>
+        <w:jc w:val="both"/>
+        <w:rPr>
+          <w:rFonts w:ascii="Cambria" w:eastAsia="Times New Roman" w:hAnsi="Cambria" w:cstheme="minorHAnsi"/>
+          <w:i/>
+        </w:rPr>
+      </w:pPr>
+      <w:proofErr w:type="spellStart"/>
+      <w:r>
+        <w:rPr>
+          <w:rFonts w:ascii="Cambria" w:eastAsia="Times New Roman" w:hAnsi="Cambria" w:cstheme="minorHAnsi"/>
+          <w:i/>
+        </w:rPr>
+        <w:t>Brainnest</w:t>
+      </w:r>
+      <w:proofErr w:type="spellEnd"/>
+    </w:p>
+    <w:p>
+      <w:pPr>
+        <w:spacing w:after="0" w:line="120" w:lineRule="auto"/>
         <w:rPr>
           <w:rFonts w:ascii="Cambria" w:eastAsia="Times New Roman" w:hAnsi="Cambria" w:cstheme="minorHAnsi"/>
           <w:bCs/>
-        </w:rPr>
-        <w:t>3</w:t>
-      </w:r>
-      <w:r>
-        <w:rPr>
-          <w:rFonts w:ascii="Cambria" w:eastAsia="Times New Roman" w:hAnsi="Cambria" w:cstheme="minorHAnsi"/>
-          <w:bCs/>
-        </w:rPr>
-        <w:t>)</w:t>
-      </w:r>
-      <w:r>
-        <w:rPr>
-          <w:rFonts w:ascii="Cambria" w:eastAsia="Times New Roman" w:hAnsi="Cambria" w:cstheme="minorHAnsi"/>
-          <w:b/>
-        </w:rPr>
-        <w:t xml:space="preserve">                                             </w:t>
-      </w:r>
-    </w:p>
-    <w:p>
-      <w:pPr>
-        <w:spacing w:after="0"/>
-        <w:jc w:val="both"/>
-        <w:rPr>
-          <w:rFonts w:ascii="Cambria" w:eastAsia="Times New Roman" w:hAnsi="Cambria" w:cstheme="minorHAnsi"/>
-          <w:i/>
-        </w:rPr>
-      </w:pPr>
-      <w:r>
-        <w:rPr>
-          <w:rFonts w:ascii="Cambria" w:eastAsia="Times New Roman" w:hAnsi="Cambria" w:cstheme="minorHAnsi"/>
-          <w:i/>
-        </w:rPr>
-        <w:t>Brainnest</w:t>
-      </w:r>
-    </w:p>
-    <w:p>
-      <w:pPr>
-        <w:spacing w:after="0"/>
-        <w:rPr>
-          <w:rFonts w:ascii="Cambria" w:eastAsia="Times New Roman" w:hAnsi="Cambria" w:cstheme="minorHAnsi"/>
-          <w:bCs/>
           <w:sz w:val="24"/>
           <w:szCs w:val="24"/>
         </w:rPr>
@@ -1459,30 +1978,41 @@
     <w:p>
       <w:pPr>
         <w:pStyle w:val="ListParagraph"/>
-        <w:numPr>
-          <w:ilvl w:val="0"/>
-          <w:numId w:val="10"/>
-        </w:numPr>
         <w:tabs>
           <w:tab w:val="right" w:pos="9020"/>
         </w:tabs>
-        <w:spacing w:after="0"/>
-        <w:ind w:left="0" w:hanging="284"/>
-        <w:rPr>
-          <w:rFonts w:ascii="Cambria" w:hAnsi="Cambria" w:cstheme="minorHAnsi"/>
+        <w:spacing w:after="0" w:line="240" w:lineRule="auto"/>
+        <w:ind w:left="0"/>
+        <w:rPr>
+          <w:rFonts w:ascii="Cambria" w:hAnsi="Cambria" w:cstheme="minorHAnsi"/>
+          <w:sz w:val="23"/>
+          <w:szCs w:val="23"/>
         </w:rPr>
       </w:pPr>
       <w:r>
         <w:rPr>
           <w:rFonts w:ascii="Cambria" w:eastAsia="Times New Roman" w:hAnsi="Cambria" w:cstheme="minorHAnsi"/>
           <w:b/>
-        </w:rPr>
-        <w:t xml:space="preserve">Associate Member </w:t>
+          <w:sz w:val="23"/>
+          <w:szCs w:val="23"/>
+        </w:rPr>
+        <w:t>Associate Member</w:t>
+      </w:r>
+      <w:r>
+        <w:rPr>
+          <w:rFonts w:ascii="Cambria" w:eastAsia="Times New Roman" w:hAnsi="Cambria" w:cstheme="minorHAnsi"/>
+          <w:b/>
+          <w:sz w:val="23"/>
+          <w:szCs w:val="23"/>
+        </w:rPr>
+        <w:tab/>
       </w:r>
       <w:r>
         <w:rPr>
           <w:rFonts w:ascii="Cambria" w:eastAsia="Times New Roman" w:hAnsi="Cambria" w:cstheme="minorHAnsi"/>
           <w:bCs/>
+          <w:sz w:val="23"/>
+          <w:szCs w:val="23"/>
         </w:rPr>
         <w:t>(2020)</w:t>
       </w:r>
@@ -1490,13 +2020,15 @@
         <w:rPr>
           <w:rFonts w:ascii="Cambria" w:eastAsia="Times New Roman" w:hAnsi="Cambria" w:cstheme="minorHAnsi"/>
           <w:b/>
+          <w:sz w:val="23"/>
+          <w:szCs w:val="23"/>
         </w:rPr>
         <w:t xml:space="preserve">                                             </w:t>
       </w:r>
     </w:p>
     <w:p>
       <w:pPr>
-        <w:spacing w:after="0"/>
+        <w:spacing w:after="0" w:line="240" w:lineRule="auto"/>
         <w:jc w:val="both"/>
         <w:rPr>
           <w:rFonts w:ascii="Cambria" w:eastAsia="Times New Roman" w:hAnsi="Cambria" w:cstheme="minorHAnsi"/>
@@ -1508,7 +2040,23 @@
           <w:rFonts w:ascii="Cambria" w:eastAsia="Times New Roman" w:hAnsi="Cambria" w:cstheme="minorHAnsi"/>
           <w:i/>
         </w:rPr>
-        <w:t>Nigerian Society of Engineers (NSE)</w:t>
+        <w:t>Nigerian Society of Engineers (</w:t>
+      </w:r>
+      <w:proofErr w:type="spellStart"/>
+      <w:r>
+        <w:rPr>
+          <w:rFonts w:ascii="Cambria" w:eastAsia="Times New Roman" w:hAnsi="Cambria" w:cstheme="minorHAnsi"/>
+          <w:i/>
+        </w:rPr>
+        <w:t>NSE</w:t>
+      </w:r>
+      <w:proofErr w:type="spellEnd"/>
+      <w:r>
+        <w:rPr>
+          <w:rFonts w:ascii="Cambria" w:eastAsia="Times New Roman" w:hAnsi="Cambria" w:cstheme="minorHAnsi"/>
+          <w:i/>
+        </w:rPr>
+        <w:t>)</w:t>
       </w:r>
       <w:r>
         <w:rPr>
@@ -1526,7 +2074,7 @@
     </w:p>
     <w:p>
       <w:pPr>
-        <w:spacing w:after="0"/>
+        <w:spacing w:after="0" w:line="240" w:lineRule="auto"/>
         <w:jc w:val="both"/>
         <w:rPr>
           <w:rFonts w:ascii="Cambria" w:eastAsia="Times New Roman" w:hAnsi="Cambria" w:cstheme="minorHAnsi"/>
@@ -1536,7 +2084,7 @@
     </w:p>
     <w:p>
       <w:pPr>
-        <w:spacing w:after="0"/>
+        <w:spacing w:after="0" w:line="240" w:lineRule="auto"/>
         <w:jc w:val="both"/>
         <w:rPr>
           <w:rFonts w:ascii="Cambria" w:hAnsi="Cambria" w:cstheme="minorHAnsi"/>
@@ -1561,22 +2109,21 @@
     </w:p>
     <w:p>
       <w:pPr>
-        <w:spacing w:after="0"/>
+        <w:spacing w:after="0" w:line="96" w:lineRule="auto"/>
         <w:jc w:val="both"/>
         <w:rPr>
           <w:rFonts w:ascii="Cambria" w:hAnsi="Cambria" w:cstheme="minorHAnsi"/>
-        </w:rPr>
-      </w:pPr>
-      <w:r>
-        <w:rPr>
-          <w:rFonts w:ascii="Cambria" w:hAnsi="Cambria" w:cstheme="minorHAnsi"/>
-        </w:rPr>
-        <w:t xml:space="preserve">Reading </w:t>
-      </w:r>
-    </w:p>
-    <w:p>
-      <w:pPr>
-        <w:spacing w:after="0"/>
+          <w:b/>
+          <w:bCs/>
+          <w:color w:val="2F5496" w:themeColor="accent1" w:themeShade="BF"/>
+          <w:sz w:val="24"/>
+          <w:szCs w:val="24"/>
+        </w:rPr>
+      </w:pPr>
+    </w:p>
+    <w:p>
+      <w:pPr>
+        <w:spacing w:after="0" w:line="240" w:lineRule="auto"/>
         <w:jc w:val="both"/>
         <w:rPr>
           <w:rFonts w:ascii="Cambria" w:hAnsi="Cambria" w:cstheme="minorHAnsi"/>
@@ -1586,7 +2133,82 @@
         <w:rPr>
           <w:rFonts w:ascii="Cambria" w:hAnsi="Cambria" w:cstheme="minorHAnsi"/>
         </w:rPr>
+        <w:t>Reading</w:t>
+      </w:r>
+      <w:r>
+        <w:rPr>
+          <w:rFonts w:ascii="Cambria" w:hAnsi="Cambria" w:cstheme="minorHAnsi"/>
+        </w:rPr>
+        <w:t xml:space="preserve">, </w:t>
+      </w:r>
+      <w:r>
+        <w:rPr>
+          <w:rFonts w:ascii="Cambria" w:hAnsi="Cambria" w:cstheme="minorHAnsi"/>
+        </w:rPr>
         <w:t>Playing soccer</w:t>
+      </w:r>
+    </w:p>
+    <w:p>
+      <w:pPr>
+        <w:spacing w:after="0" w:line="240" w:lineRule="auto"/>
+        <w:jc w:val="both"/>
+        <w:rPr>
+          <w:rFonts w:ascii="Cambria" w:hAnsi="Cambria" w:cstheme="minorHAnsi"/>
+        </w:rPr>
+      </w:pPr>
+    </w:p>
+    <w:p>
+      <w:pPr>
+        <w:spacing w:after="0" w:line="240" w:lineRule="auto"/>
+        <w:jc w:val="both"/>
+        <w:rPr>
+          <w:rFonts w:ascii="Cambria" w:hAnsi="Cambria" w:cstheme="minorHAnsi"/>
+          <w:b/>
+          <w:bCs/>
+          <w:color w:val="2F5496" w:themeColor="accent1" w:themeShade="BF"/>
+          <w:sz w:val="24"/>
+          <w:szCs w:val="24"/>
+        </w:rPr>
+      </w:pPr>
+      <w:r>
+        <w:rPr>
+          <w:rFonts w:ascii="Cambria" w:hAnsi="Cambria" w:cstheme="minorHAnsi"/>
+          <w:b/>
+          <w:bCs/>
+          <w:color w:val="2F5496" w:themeColor="accent1" w:themeShade="BF"/>
+          <w:sz w:val="24"/>
+          <w:szCs w:val="24"/>
+        </w:rPr>
+        <w:t>References</w:t>
+      </w:r>
+    </w:p>
+    <w:p>
+      <w:pPr>
+        <w:spacing w:after="0" w:line="96" w:lineRule="auto"/>
+        <w:jc w:val="both"/>
+        <w:rPr>
+          <w:rFonts w:ascii="Cambria" w:hAnsi="Cambria" w:cstheme="minorHAnsi"/>
+          <w:b/>
+          <w:bCs/>
+          <w:color w:val="2F5496" w:themeColor="accent1" w:themeShade="BF"/>
+          <w:sz w:val="24"/>
+          <w:szCs w:val="24"/>
+        </w:rPr>
+      </w:pPr>
+    </w:p>
+    <w:p>
+      <w:pPr>
+        <w:spacing w:after="0" w:line="240" w:lineRule="auto"/>
+        <w:jc w:val="both"/>
+        <w:rPr>
+          <w:rFonts w:ascii="Cambria" w:hAnsi="Cambria" w:cstheme="minorHAnsi"/>
+        </w:rPr>
+      </w:pPr>
+      <w:r>
+        <w:rPr>
+          <w:rFonts w:ascii="Cambria" w:hAnsi="Cambria" w:cstheme="minorHAnsi"/>
+        </w:rPr>
+        <w:t>Available on request</w:t>
       </w:r>
     </w:p>
     <w:sectPr>
@@ -1655,6 +2277,155 @@
     </w:lvl>
   </w:abstractNum>
   <w:abstractNum w:abstractNumId="1" w15:restartNumberingAfterBreak="0">
+    <w:nsid w:val="046E0E29"/>
+    <w:multiLevelType w:val="multilevel"/>
+    <w:tmpl w:val="B56C72C2"/>
+    <w:lvl w:ilvl="0">
+      <w:start w:val="1"/>
+      <w:numFmt w:val="bullet"/>
+      <w:lvlText w:val="o"/>
+      <w:lvlJc w:val="left"/>
+      <w:pPr>
+        <w:tabs>
+          <w:tab w:val="num" w:pos="360"/>
+        </w:tabs>
+        <w:ind w:left="360" w:hanging="360"/>
+      </w:pPr>
+      <w:rPr>
+        <w:rFonts w:ascii="Courier New" w:hAnsi="Courier New" w:cs="Courier New" w:hint="default"/>
+        <w:sz w:val="20"/>
+      </w:rPr>
+    </w:lvl>
+    <w:lvl w:ilvl="1" w:tentative="1">
+      <w:start w:val="1"/>
+      <w:numFmt w:val="bullet"/>
+      <w:lvlText w:val="o"/>
+      <w:lvlJc w:val="left"/>
+      <w:pPr>
+        <w:tabs>
+          <w:tab w:val="num" w:pos="1080"/>
+        </w:tabs>
+        <w:ind w:left="1080" w:hanging="360"/>
+      </w:pPr>
+      <w:rPr>
+        <w:rFonts w:ascii="Courier New" w:hAnsi="Courier New" w:hint="default"/>
+        <w:sz w:val="20"/>
+      </w:rPr>
+    </w:lvl>
+    <w:lvl w:ilvl="2" w:tentative="1">
+      <w:start w:val="1"/>
+      <w:numFmt w:val="bullet"/>
+      <w:lvlText w:val=""/>
+      <w:lvlJc w:val="left"/>
+      <w:pPr>
+        <w:tabs>
+          <w:tab w:val="num" w:pos="1800"/>
+        </w:tabs>
+        <w:ind w:left="1800" w:hanging="360"/>
+      </w:pPr>
+      <w:rPr>
+        <w:rFonts w:ascii="Wingdings" w:hAnsi="Wingdings" w:hint="default"/>
+        <w:sz w:val="20"/>
+      </w:rPr>
+    </w:lvl>
+    <w:lvl w:ilvl="3" w:tentative="1">
+      <w:start w:val="1"/>
+      <w:numFmt w:val="bullet"/>
+      <w:lvlText w:val=""/>
+      <w:lvlJc w:val="left"/>
+      <w:pPr>
+        <w:tabs>
+          <w:tab w:val="num" w:pos="2520"/>
+        </w:tabs>
+        <w:ind w:left="2520" w:hanging="360"/>
+      </w:pPr>
+      <w:rPr>
+        <w:rFonts w:ascii="Wingdings" w:hAnsi="Wingdings" w:hint="default"/>
+        <w:sz w:val="20"/>
+      </w:rPr>
+    </w:lvl>
+    <w:lvl w:ilvl="4" w:tentative="1">
+      <w:start w:val="1"/>
+      <w:numFmt w:val="bullet"/>
+      <w:lvlText w:val=""/>
+      <w:lvlJc w:val="left"/>
+      <w:pPr>
+        <w:tabs>
+          <w:tab w:val="num" w:pos="3240"/>
+        </w:tabs>
+        <w:ind w:left="3240" w:hanging="360"/>
+      </w:pPr>
+      <w:rPr>
+        <w:rFonts w:ascii="Wingdings" w:hAnsi="Wingdings" w:hint="default"/>
+        <w:sz w:val="20"/>
+      </w:rPr>
+    </w:lvl>
+    <w:lvl w:ilvl="5" w:tentative="1">
+      <w:start w:val="1"/>
+      <w:numFmt w:val="bullet"/>
+      <w:lvlText w:val=""/>
+      <w:lvlJc w:val="left"/>
+      <w:pPr>
+        <w:tabs>
+          <w:tab w:val="num" w:pos="3960"/>
+        </w:tabs>
+        <w:ind w:left="3960" w:hanging="360"/>
+      </w:pPr>
+      <w:rPr>
+        <w:rFonts w:ascii="Wingdings" w:hAnsi="Wingdings" w:hint="default"/>
+        <w:sz w:val="20"/>
+      </w:rPr>
+    </w:lvl>
+    <w:lvl w:ilvl="6" w:tentative="1">
+      <w:start w:val="1"/>
+      <w:numFmt w:val="bullet"/>
+      <w:lvlText w:val=""/>
+      <w:lvlJc w:val="left"/>
+      <w:pPr>
+        <w:tabs>
+          <w:tab w:val="num" w:pos="4680"/>
+        </w:tabs>
+        <w:ind w:left="4680" w:hanging="360"/>
+      </w:pPr>
+      <w:rPr>
+        <w:rFonts w:ascii="Wingdings" w:hAnsi="Wingdings" w:hint="default"/>
+        <w:sz w:val="20"/>
+      </w:rPr>
+    </w:lvl>
+    <w:lvl w:ilvl="7" w:tentative="1">
+      <w:start w:val="1"/>
+      <w:numFmt w:val="bullet"/>
+      <w:lvlText w:val=""/>
+      <w:lvlJc w:val="left"/>
+      <w:pPr>
+        <w:tabs>
+          <w:tab w:val="num" w:pos="5400"/>
+        </w:tabs>
+        <w:ind w:left="5400" w:hanging="360"/>
+      </w:pPr>
+      <w:rPr>
+        <w:rFonts w:ascii="Wingdings" w:hAnsi="Wingdings" w:hint="default"/>
+        <w:sz w:val="20"/>
+      </w:rPr>
+    </w:lvl>
+    <w:lvl w:ilvl="8" w:tentative="1">
+      <w:start w:val="1"/>
+      <w:numFmt w:val="bullet"/>
+      <w:lvlText w:val=""/>
+      <w:lvlJc w:val="left"/>
+      <w:pPr>
+        <w:tabs>
+          <w:tab w:val="num" w:pos="6120"/>
+        </w:tabs>
+        <w:ind w:left="6120" w:hanging="360"/>
+      </w:pPr>
+      <w:rPr>
+        <w:rFonts w:ascii="Wingdings" w:hAnsi="Wingdings" w:hint="default"/>
+        <w:sz w:val="20"/>
+      </w:rPr>
+    </w:lvl>
+  </w:abstractNum>
+  <w:abstractNum w:abstractNumId="2" w15:restartNumberingAfterBreak="0">
     <w:nsid w:val="0A7141EC"/>
     <w:multiLevelType w:val="hybridMultilevel"/>
     <w:tmpl w:val="94C03000"/>
@@ -1768,7 +2539,7 @@
       </w:rPr>
     </w:lvl>
   </w:abstractNum>
-  <w:abstractNum w:abstractNumId="2" w15:restartNumberingAfterBreak="0">
+  <w:abstractNum w:abstractNumId="3" w15:restartNumberingAfterBreak="0">
     <w:nsid w:val="110F2A7E"/>
     <w:multiLevelType w:val="multilevel"/>
     <w:tmpl w:val="B4408166"/>
@@ -1917,10 +2688,10 @@
       </w:rPr>
     </w:lvl>
   </w:abstractNum>
-  <w:abstractNum w:abstractNumId="3" w15:restartNumberingAfterBreak="0">
+  <w:abstractNum w:abstractNumId="4" w15:restartNumberingAfterBreak="0">
     <w:nsid w:val="216671B2"/>
     <w:multiLevelType w:val="hybridMultilevel"/>
-    <w:tmpl w:val="786427E0"/>
+    <w:tmpl w:val="E3E681F8"/>
     <w:lvl w:ilvl="0" w:tplc="08090001">
       <w:start w:val="1"/>
       <w:numFmt w:val="bullet"/>
@@ -2031,7 +2802,156 @@
       </w:rPr>
     </w:lvl>
   </w:abstractNum>
-  <w:abstractNum w:abstractNumId="4" w15:restartNumberingAfterBreak="0">
+  <w:abstractNum w:abstractNumId="5" w15:restartNumberingAfterBreak="0">
+    <w:nsid w:val="24561D7E"/>
+    <w:multiLevelType w:val="multilevel"/>
+    <w:tmpl w:val="5602FB3E"/>
+    <w:lvl w:ilvl="0">
+      <w:start w:val="1"/>
+      <w:numFmt w:val="bullet"/>
+      <w:lvlText w:val=""/>
+      <w:lvlJc w:val="left"/>
+      <w:pPr>
+        <w:tabs>
+          <w:tab w:val="num" w:pos="360"/>
+        </w:tabs>
+        <w:ind w:left="360" w:hanging="360"/>
+      </w:pPr>
+      <w:rPr>
+        <w:rFonts w:ascii="Symbol" w:hAnsi="Symbol" w:hint="default"/>
+        <w:sz w:val="20"/>
+      </w:rPr>
+    </w:lvl>
+    <w:lvl w:ilvl="1" w:tentative="1">
+      <w:start w:val="1"/>
+      <w:numFmt w:val="bullet"/>
+      <w:lvlText w:val="o"/>
+      <w:lvlJc w:val="left"/>
+      <w:pPr>
+        <w:tabs>
+          <w:tab w:val="num" w:pos="1080"/>
+        </w:tabs>
+        <w:ind w:left="1080" w:hanging="360"/>
+      </w:pPr>
+      <w:rPr>
+        <w:rFonts w:ascii="Courier New" w:hAnsi="Courier New" w:hint="default"/>
+        <w:sz w:val="20"/>
+      </w:rPr>
+    </w:lvl>
+    <w:lvl w:ilvl="2" w:tentative="1">
+      <w:start w:val="1"/>
+      <w:numFmt w:val="bullet"/>
+      <w:lvlText w:val=""/>
+      <w:lvlJc w:val="left"/>
+      <w:pPr>
+        <w:tabs>
+          <w:tab w:val="num" w:pos="1800"/>
+        </w:tabs>
+        <w:ind w:left="1800" w:hanging="360"/>
+      </w:pPr>
+      <w:rPr>
+        <w:rFonts w:ascii="Wingdings" w:hAnsi="Wingdings" w:hint="default"/>
+        <w:sz w:val="20"/>
+      </w:rPr>
+    </w:lvl>
+    <w:lvl w:ilvl="3" w:tentative="1">
+      <w:start w:val="1"/>
+      <w:numFmt w:val="bullet"/>
+      <w:lvlText w:val=""/>
+      <w:lvlJc w:val="left"/>
+      <w:pPr>
+        <w:tabs>
+          <w:tab w:val="num" w:pos="2520"/>
+        </w:tabs>
+        <w:ind w:left="2520" w:hanging="360"/>
+      </w:pPr>
+      <w:rPr>
+        <w:rFonts w:ascii="Wingdings" w:hAnsi="Wingdings" w:hint="default"/>
+        <w:sz w:val="20"/>
+      </w:rPr>
+    </w:lvl>
+    <w:lvl w:ilvl="4" w:tentative="1">
+      <w:start w:val="1"/>
+      <w:numFmt w:val="bullet"/>
+      <w:lvlText w:val=""/>
+      <w:lvlJc w:val="left"/>
+      <w:pPr>
+        <w:tabs>
+          <w:tab w:val="num" w:pos="3240"/>
+        </w:tabs>
+        <w:ind w:left="3240" w:hanging="360"/>
+      </w:pPr>
+      <w:rPr>
+        <w:rFonts w:ascii="Wingdings" w:hAnsi="Wingdings" w:hint="default"/>
+        <w:sz w:val="20"/>
+      </w:rPr>
+    </w:lvl>
+    <w:lvl w:ilvl="5" w:tentative="1">
+      <w:start w:val="1"/>
+      <w:numFmt w:val="bullet"/>
+      <w:lvlText w:val=""/>
+      <w:lvlJc w:val="left"/>
+      <w:pPr>
+        <w:tabs>
+          <w:tab w:val="num" w:pos="3960"/>
+        </w:tabs>
+        <w:ind w:left="3960" w:hanging="360"/>
+      </w:pPr>
+      <w:rPr>
+        <w:rFonts w:ascii="Wingdings" w:hAnsi="Wingdings" w:hint="default"/>
+        <w:sz w:val="20"/>
+      </w:rPr>
+    </w:lvl>
+    <w:lvl w:ilvl="6" w:tentative="1">
+      <w:start w:val="1"/>
+      <w:numFmt w:val="bullet"/>
+      <w:lvlText w:val=""/>
+      <w:lvlJc w:val="left"/>
+      <w:pPr>
+        <w:tabs>
+          <w:tab w:val="num" w:pos="4680"/>
+        </w:tabs>
+        <w:ind w:left="4680" w:hanging="360"/>
+      </w:pPr>
+      <w:rPr>
+        <w:rFonts w:ascii="Wingdings" w:hAnsi="Wingdings" w:hint="default"/>
+        <w:sz w:val="20"/>
+      </w:rPr>
+    </w:lvl>
+    <w:lvl w:ilvl="7" w:tentative="1">
+      <w:start w:val="1"/>
+      <w:numFmt w:val="bullet"/>
+      <w:lvlText w:val=""/>
+      <w:lvlJc w:val="left"/>
+      <w:pPr>
+        <w:tabs>
+          <w:tab w:val="num" w:pos="5400"/>
+        </w:tabs>
+        <w:ind w:left="5400" w:hanging="360"/>
+      </w:pPr>
+      <w:rPr>
+        <w:rFonts w:ascii="Wingdings" w:hAnsi="Wingdings" w:hint="default"/>
+        <w:sz w:val="20"/>
+      </w:rPr>
+    </w:lvl>
+    <w:lvl w:ilvl="8" w:tentative="1">
+      <w:start w:val="1"/>
+      <w:numFmt w:val="bullet"/>
+      <w:lvlText w:val=""/>
+      <w:lvlJc w:val="left"/>
+      <w:pPr>
+        <w:tabs>
+          <w:tab w:val="num" w:pos="6120"/>
+        </w:tabs>
+        <w:ind w:left="6120" w:hanging="360"/>
+      </w:pPr>
+      <w:rPr>
+        <w:rFonts w:ascii="Wingdings" w:hAnsi="Wingdings" w:hint="default"/>
+        <w:sz w:val="20"/>
+      </w:rPr>
+    </w:lvl>
+  </w:abstractNum>
+  <w:abstractNum w:abstractNumId="6" w15:restartNumberingAfterBreak="0">
     <w:nsid w:val="30707BAE"/>
     <w:multiLevelType w:val="hybridMultilevel"/>
     <w:tmpl w:val="B222316E"/>
@@ -2145,7 +3065,7 @@
       </w:rPr>
     </w:lvl>
   </w:abstractNum>
-  <w:abstractNum w:abstractNumId="5" w15:restartNumberingAfterBreak="0">
+  <w:abstractNum w:abstractNumId="7" w15:restartNumberingAfterBreak="0">
     <w:nsid w:val="339527B9"/>
     <w:multiLevelType w:val="hybridMultilevel"/>
     <w:tmpl w:val="3F2A8E5A"/>
@@ -2259,7 +3179,156 @@
       </w:rPr>
     </w:lvl>
   </w:abstractNum>
-  <w:abstractNum w:abstractNumId="6" w15:restartNumberingAfterBreak="0">
+  <w:abstractNum w:abstractNumId="8" w15:restartNumberingAfterBreak="0">
+    <w:nsid w:val="344E52D6"/>
+    <w:multiLevelType w:val="multilevel"/>
+    <w:tmpl w:val="66C4019C"/>
+    <w:lvl w:ilvl="0">
+      <w:start w:val="1"/>
+      <w:numFmt w:val="bullet"/>
+      <w:lvlText w:val=""/>
+      <w:lvlJc w:val="left"/>
+      <w:pPr>
+        <w:tabs>
+          <w:tab w:val="num" w:pos="720"/>
+        </w:tabs>
+        <w:ind w:left="720" w:hanging="360"/>
+      </w:pPr>
+      <w:rPr>
+        <w:rFonts w:ascii="Symbol" w:hAnsi="Symbol" w:hint="default"/>
+        <w:sz w:val="20"/>
+      </w:rPr>
+    </w:lvl>
+    <w:lvl w:ilvl="1" w:tentative="1">
+      <w:start w:val="1"/>
+      <w:numFmt w:val="bullet"/>
+      <w:lvlText w:val="o"/>
+      <w:lvlJc w:val="left"/>
+      <w:pPr>
+        <w:tabs>
+          <w:tab w:val="num" w:pos="1440"/>
+        </w:tabs>
+        <w:ind w:left="1440" w:hanging="360"/>
+      </w:pPr>
+      <w:rPr>
+        <w:rFonts w:ascii="Courier New" w:hAnsi="Courier New" w:hint="default"/>
+        <w:sz w:val="20"/>
+      </w:rPr>
+    </w:lvl>
+    <w:lvl w:ilvl="2" w:tentative="1">
+      <w:start w:val="1"/>
+      <w:numFmt w:val="bullet"/>
+      <w:lvlText w:val=""/>
+      <w:lvlJc w:val="left"/>
+      <w:pPr>
+        <w:tabs>
+          <w:tab w:val="num" w:pos="2160"/>
+        </w:tabs>
+        <w:ind w:left="2160" w:hanging="360"/>
+      </w:pPr>
+      <w:rPr>
+        <w:rFonts w:ascii="Wingdings" w:hAnsi="Wingdings" w:hint="default"/>
+        <w:sz w:val="20"/>
+      </w:rPr>
+    </w:lvl>
+    <w:lvl w:ilvl="3" w:tentative="1">
+      <w:start w:val="1"/>
+      <w:numFmt w:val="bullet"/>
+      <w:lvlText w:val=""/>
+      <w:lvlJc w:val="left"/>
+      <w:pPr>
+        <w:tabs>
+          <w:tab w:val="num" w:pos="2880"/>
+        </w:tabs>
+        <w:ind w:left="2880" w:hanging="360"/>
+      </w:pPr>
+      <w:rPr>
+        <w:rFonts w:ascii="Wingdings" w:hAnsi="Wingdings" w:hint="default"/>
+        <w:sz w:val="20"/>
+      </w:rPr>
+    </w:lvl>
+    <w:lvl w:ilvl="4" w:tentative="1">
+      <w:start w:val="1"/>
+      <w:numFmt w:val="bullet"/>
+      <w:lvlText w:val=""/>
+      <w:lvlJc w:val="left"/>
+      <w:pPr>
+        <w:tabs>
+          <w:tab w:val="num" w:pos="3600"/>
+        </w:tabs>
+        <w:ind w:left="3600" w:hanging="360"/>
+      </w:pPr>
+      <w:rPr>
+        <w:rFonts w:ascii="Wingdings" w:hAnsi="Wingdings" w:hint="default"/>
+        <w:sz w:val="20"/>
+      </w:rPr>
+    </w:lvl>
+    <w:lvl w:ilvl="5" w:tentative="1">
+      <w:start w:val="1"/>
+      <w:numFmt w:val="bullet"/>
+      <w:lvlText w:val=""/>
+      <w:lvlJc w:val="left"/>
+      <w:pPr>
+        <w:tabs>
+          <w:tab w:val="num" w:pos="4320"/>
+        </w:tabs>
+        <w:ind w:left="4320" w:hanging="360"/>
+      </w:pPr>
+      <w:rPr>
+        <w:rFonts w:ascii="Wingdings" w:hAnsi="Wingdings" w:hint="default"/>
+        <w:sz w:val="20"/>
+      </w:rPr>
+    </w:lvl>
+    <w:lvl w:ilvl="6" w:tentative="1">
+      <w:start w:val="1"/>
+      <w:numFmt w:val="bullet"/>
+      <w:lvlText w:val=""/>
+      <w:lvlJc w:val="left"/>
+      <w:pPr>
+        <w:tabs>
+          <w:tab w:val="num" w:pos="5040"/>
+        </w:tabs>
+        <w:ind w:left="5040" w:hanging="360"/>
+      </w:pPr>
+      <w:rPr>
+        <w:rFonts w:ascii="Wingdings" w:hAnsi="Wingdings" w:hint="default"/>
+        <w:sz w:val="20"/>
+      </w:rPr>
+    </w:lvl>
+    <w:lvl w:ilvl="7" w:tentative="1">
+      <w:start w:val="1"/>
+      <w:numFmt w:val="bullet"/>
+      <w:lvlText w:val=""/>
+      <w:lvlJc w:val="left"/>
+      <w:pPr>
+        <w:tabs>
+          <w:tab w:val="num" w:pos="5760"/>
+        </w:tabs>
+        <w:ind w:left="5760" w:hanging="360"/>
+      </w:pPr>
+      <w:rPr>
+        <w:rFonts w:ascii="Wingdings" w:hAnsi="Wingdings" w:hint="default"/>
+        <w:sz w:val="20"/>
+      </w:rPr>
+    </w:lvl>
+    <w:lvl w:ilvl="8" w:tentative="1">
+      <w:start w:val="1"/>
+      <w:numFmt w:val="bullet"/>
+      <w:lvlText w:val=""/>
+      <w:lvlJc w:val="left"/>
+      <w:pPr>
+        <w:tabs>
+          <w:tab w:val="num" w:pos="6480"/>
+        </w:tabs>
+        <w:ind w:left="6480" w:hanging="360"/>
+      </w:pPr>
+      <w:rPr>
+        <w:rFonts w:ascii="Wingdings" w:hAnsi="Wingdings" w:hint="default"/>
+        <w:sz w:val="20"/>
+      </w:rPr>
+    </w:lvl>
+  </w:abstractNum>
+  <w:abstractNum w:abstractNumId="9" w15:restartNumberingAfterBreak="0">
     <w:nsid w:val="37FE30C4"/>
     <w:multiLevelType w:val="hybridMultilevel"/>
     <w:tmpl w:val="E33788EC"/>
@@ -2310,7 +3379,120 @@
       <w:lvlJc w:val="left"/>
     </w:lvl>
   </w:abstractNum>
-  <w:abstractNum w:abstractNumId="7" w15:restartNumberingAfterBreak="0">
+  <w:abstractNum w:abstractNumId="10" w15:restartNumberingAfterBreak="0">
+    <w:nsid w:val="3A6625E5"/>
+    <w:multiLevelType w:val="hybridMultilevel"/>
+    <w:tmpl w:val="D1343CA0"/>
+    <w:lvl w:ilvl="0" w:tplc="08090003">
+      <w:start w:val="1"/>
+      <w:numFmt w:val="bullet"/>
+      <w:lvlText w:val="o"/>
+      <w:lvlJc w:val="left"/>
+      <w:pPr>
+        <w:ind w:left="360" w:hanging="360"/>
+      </w:pPr>
+      <w:rPr>
+        <w:rFonts w:ascii="Courier New" w:hAnsi="Courier New" w:cs="Courier New" w:hint="default"/>
+      </w:rPr>
+    </w:lvl>
+    <w:lvl w:ilvl="1" w:tplc="08090003">
+      <w:start w:val="1"/>
+      <w:numFmt w:val="bullet"/>
+      <w:lvlText w:val="o"/>
+      <w:lvlJc w:val="left"/>
+      <w:pPr>
+        <w:ind w:left="1080" w:hanging="360"/>
+      </w:pPr>
+      <w:rPr>
+        <w:rFonts w:ascii="Courier New" w:hAnsi="Courier New" w:cs="Courier New" w:hint="default"/>
+      </w:rPr>
+    </w:lvl>
+    <w:lvl w:ilvl="2" w:tplc="08090005">
+      <w:start w:val="1"/>
+      <w:numFmt w:val="bullet"/>
+      <w:lvlText w:val=""/>
+      <w:lvlJc w:val="left"/>
+      <w:pPr>
+        <w:ind w:left="1800" w:hanging="360"/>
+      </w:pPr>
+      <w:rPr>
+        <w:rFonts w:ascii="Wingdings" w:hAnsi="Wingdings" w:hint="default"/>
+      </w:rPr>
+    </w:lvl>
+    <w:lvl w:ilvl="3" w:tplc="08090001">
+      <w:start w:val="1"/>
+      <w:numFmt w:val="bullet"/>
+      <w:lvlText w:val=""/>
+      <w:lvlJc w:val="left"/>
+      <w:pPr>
+        <w:ind w:left="2520" w:hanging="360"/>
+      </w:pPr>
+      <w:rPr>
+        <w:rFonts w:ascii="Symbol" w:hAnsi="Symbol" w:hint="default"/>
+      </w:rPr>
+    </w:lvl>
+    <w:lvl w:ilvl="4" w:tplc="08090003">
+      <w:start w:val="1"/>
+      <w:numFmt w:val="bullet"/>
+      <w:lvlText w:val="o"/>
+      <w:lvlJc w:val="left"/>
+      <w:pPr>
+        <w:ind w:left="3240" w:hanging="360"/>
+      </w:pPr>
+      <w:rPr>
+        <w:rFonts w:ascii="Courier New" w:hAnsi="Courier New" w:cs="Courier New" w:hint="default"/>
+      </w:rPr>
+    </w:lvl>
+    <w:lvl w:ilvl="5" w:tplc="08090005">
+      <w:start w:val="1"/>
+      <w:numFmt w:val="bullet"/>
+      <w:lvlText w:val=""/>
+      <w:lvlJc w:val="left"/>
+      <w:pPr>
+        <w:ind w:left="3960" w:hanging="360"/>
+      </w:pPr>
+      <w:rPr>
+        <w:rFonts w:ascii="Wingdings" w:hAnsi="Wingdings" w:hint="default"/>
+      </w:rPr>
+    </w:lvl>
+    <w:lvl w:ilvl="6" w:tplc="08090001">
+      <w:start w:val="1"/>
+      <w:numFmt w:val="bullet"/>
+      <w:lvlText w:val=""/>
+      <w:lvlJc w:val="left"/>
+      <w:pPr>
+        <w:ind w:left="4680" w:hanging="360"/>
+      </w:pPr>
+      <w:rPr>
+        <w:rFonts w:ascii="Symbol" w:hAnsi="Symbol" w:hint="default"/>
+      </w:rPr>
+    </w:lvl>
+    <w:lvl w:ilvl="7" w:tplc="08090003">
+      <w:start w:val="1"/>
+      <w:numFmt w:val="bullet"/>
+      <w:lvlText w:val="o"/>
+      <w:lvlJc w:val="left"/>
+      <w:pPr>
+        <w:ind w:left="5400" w:hanging="360"/>
+      </w:pPr>
+      <w:rPr>
+        <w:rFonts w:ascii="Courier New" w:hAnsi="Courier New" w:cs="Courier New" w:hint="default"/>
+      </w:rPr>
+    </w:lvl>
+    <w:lvl w:ilvl="8" w:tplc="08090005">
+      <w:start w:val="1"/>
+      <w:numFmt w:val="bullet"/>
+      <w:lvlText w:val=""/>
+      <w:lvlJc w:val="left"/>
+      <w:pPr>
+        <w:ind w:left="6120" w:hanging="360"/>
+      </w:pPr>
+      <w:rPr>
+        <w:rFonts w:ascii="Wingdings" w:hAnsi="Wingdings" w:hint="default"/>
+      </w:rPr>
+    </w:lvl>
+  </w:abstractNum>
+  <w:abstractNum w:abstractNumId="11" w15:restartNumberingAfterBreak="0">
     <w:nsid w:val="3CA839BB"/>
     <w:multiLevelType w:val="hybridMultilevel"/>
     <w:tmpl w:val="0D54A4AC"/>
@@ -2424,7 +3606,7 @@
       </w:rPr>
     </w:lvl>
   </w:abstractNum>
-  <w:abstractNum w:abstractNumId="8" w15:restartNumberingAfterBreak="0">
+  <w:abstractNum w:abstractNumId="12" w15:restartNumberingAfterBreak="0">
     <w:nsid w:val="3E231A3B"/>
     <w:multiLevelType w:val="hybridMultilevel"/>
     <w:tmpl w:val="2FCE1E7A"/>
@@ -2475,7 +3657,270 @@
       <w:lvlJc w:val="left"/>
     </w:lvl>
   </w:abstractNum>
-  <w:abstractNum w:abstractNumId="9" w15:restartNumberingAfterBreak="0">
+  <w:abstractNum w:abstractNumId="13" w15:restartNumberingAfterBreak="0">
+    <w:nsid w:val="438E5964"/>
+    <w:multiLevelType w:val="multilevel"/>
+    <w:tmpl w:val="2278A5AE"/>
+    <w:lvl w:ilvl="0">
+      <w:start w:val="1"/>
+      <w:numFmt w:val="bullet"/>
+      <w:lvlText w:val=""/>
+      <w:lvlJc w:val="left"/>
+      <w:pPr>
+        <w:tabs>
+          <w:tab w:val="num" w:pos="720"/>
+        </w:tabs>
+        <w:ind w:left="720" w:hanging="360"/>
+      </w:pPr>
+      <w:rPr>
+        <w:rFonts w:ascii="Symbol" w:hAnsi="Symbol" w:hint="default"/>
+        <w:sz w:val="20"/>
+      </w:rPr>
+    </w:lvl>
+    <w:lvl w:ilvl="1" w:tentative="1">
+      <w:start w:val="1"/>
+      <w:numFmt w:val="bullet"/>
+      <w:lvlText w:val="o"/>
+      <w:lvlJc w:val="left"/>
+      <w:pPr>
+        <w:tabs>
+          <w:tab w:val="num" w:pos="1440"/>
+        </w:tabs>
+        <w:ind w:left="1440" w:hanging="360"/>
+      </w:pPr>
+      <w:rPr>
+        <w:rFonts w:ascii="Courier New" w:hAnsi="Courier New" w:hint="default"/>
+        <w:sz w:val="20"/>
+      </w:rPr>
+    </w:lvl>
+    <w:lvl w:ilvl="2" w:tentative="1">
+      <w:start w:val="1"/>
+      <w:numFmt w:val="bullet"/>
+      <w:lvlText w:val=""/>
+      <w:lvlJc w:val="left"/>
+      <w:pPr>
+        <w:tabs>
+          <w:tab w:val="num" w:pos="2160"/>
+        </w:tabs>
+        <w:ind w:left="2160" w:hanging="360"/>
+      </w:pPr>
+      <w:rPr>
+        <w:rFonts w:ascii="Wingdings" w:hAnsi="Wingdings" w:hint="default"/>
+        <w:sz w:val="20"/>
+      </w:rPr>
+    </w:lvl>
+    <w:lvl w:ilvl="3" w:tentative="1">
+      <w:start w:val="1"/>
+      <w:numFmt w:val="bullet"/>
+      <w:lvlText w:val=""/>
+      <w:lvlJc w:val="left"/>
+      <w:pPr>
+        <w:tabs>
+          <w:tab w:val="num" w:pos="2880"/>
+        </w:tabs>
+        <w:ind w:left="2880" w:hanging="360"/>
+      </w:pPr>
+      <w:rPr>
+        <w:rFonts w:ascii="Wingdings" w:hAnsi="Wingdings" w:hint="default"/>
+        <w:sz w:val="20"/>
+      </w:rPr>
+    </w:lvl>
+    <w:lvl w:ilvl="4" w:tentative="1">
+      <w:start w:val="1"/>
+      <w:numFmt w:val="bullet"/>
+      <w:lvlText w:val=""/>
+      <w:lvlJc w:val="left"/>
+      <w:pPr>
+        <w:tabs>
+          <w:tab w:val="num" w:pos="3600"/>
+        </w:tabs>
+        <w:ind w:left="3600" w:hanging="360"/>
+      </w:pPr>
+      <w:rPr>
+        <w:rFonts w:ascii="Wingdings" w:hAnsi="Wingdings" w:hint="default"/>
+        <w:sz w:val="20"/>
+      </w:rPr>
+    </w:lvl>
+    <w:lvl w:ilvl="5" w:tentative="1">
+      <w:start w:val="1"/>
+      <w:numFmt w:val="bullet"/>
+      <w:lvlText w:val=""/>
+      <w:lvlJc w:val="left"/>
+      <w:pPr>
+        <w:tabs>
+          <w:tab w:val="num" w:pos="4320"/>
+        </w:tabs>
+        <w:ind w:left="4320" w:hanging="360"/>
+      </w:pPr>
+      <w:rPr>
+        <w:rFonts w:ascii="Wingdings" w:hAnsi="Wingdings" w:hint="default"/>
+        <w:sz w:val="20"/>
+      </w:rPr>
+    </w:lvl>
+    <w:lvl w:ilvl="6" w:tentative="1">
+      <w:start w:val="1"/>
+      <w:numFmt w:val="bullet"/>
+      <w:lvlText w:val=""/>
+      <w:lvlJc w:val="left"/>
+      <w:pPr>
+        <w:tabs>
+          <w:tab w:val="num" w:pos="5040"/>
+        </w:tabs>
+        <w:ind w:left="5040" w:hanging="360"/>
+      </w:pPr>
+      <w:rPr>
+        <w:rFonts w:ascii="Wingdings" w:hAnsi="Wingdings" w:hint="default"/>
+        <w:sz w:val="20"/>
+      </w:rPr>
+    </w:lvl>
+    <w:lvl w:ilvl="7" w:tentative="1">
+      <w:start w:val="1"/>
+      <w:numFmt w:val="bullet"/>
+      <w:lvlText w:val=""/>
+      <w:lvlJc w:val="left"/>
+      <w:pPr>
+        <w:tabs>
+          <w:tab w:val="num" w:pos="5760"/>
+        </w:tabs>
+        <w:ind w:left="5760" w:hanging="360"/>
+      </w:pPr>
+      <w:rPr>
+        <w:rFonts w:ascii="Wingdings" w:hAnsi="Wingdings" w:hint="default"/>
+        <w:sz w:val="20"/>
+      </w:rPr>
+    </w:lvl>
+    <w:lvl w:ilvl="8" w:tentative="1">
+      <w:start w:val="1"/>
+      <w:numFmt w:val="bullet"/>
+      <w:lvlText w:val=""/>
+      <w:lvlJc w:val="left"/>
+      <w:pPr>
+        <w:tabs>
+          <w:tab w:val="num" w:pos="6480"/>
+        </w:tabs>
+        <w:ind w:left="6480" w:hanging="360"/>
+      </w:pPr>
+      <w:rPr>
+        <w:rFonts w:ascii="Wingdings" w:hAnsi="Wingdings" w:hint="default"/>
+        <w:sz w:val="20"/>
+      </w:rPr>
+    </w:lvl>
+  </w:abstractNum>
+  <w:abstractNum w:abstractNumId="14" w15:restartNumberingAfterBreak="0">
+    <w:nsid w:val="5A00061A"/>
+    <w:multiLevelType w:val="hybridMultilevel"/>
+    <w:tmpl w:val="A95486B0"/>
+    <w:lvl w:ilvl="0" w:tplc="08090001">
+      <w:start w:val="1"/>
+      <w:numFmt w:val="bullet"/>
+      <w:lvlText w:val=""/>
+      <w:lvlJc w:val="left"/>
+      <w:pPr>
+        <w:ind w:left="360" w:hanging="360"/>
+      </w:pPr>
+      <w:rPr>
+        <w:rFonts w:ascii="Symbol" w:hAnsi="Symbol" w:hint="default"/>
+        <w:u w:val="none"/>
+      </w:rPr>
+    </w:lvl>
+    <w:lvl w:ilvl="1" w:tplc="08090003" w:tentative="1">
+      <w:start w:val="1"/>
+      <w:numFmt w:val="bullet"/>
+      <w:lvlText w:val="o"/>
+      <w:lvlJc w:val="left"/>
+      <w:pPr>
+        <w:ind w:left="1080" w:hanging="360"/>
+      </w:pPr>
+      <w:rPr>
+        <w:rFonts w:ascii="Courier New" w:hAnsi="Courier New" w:cs="Courier New" w:hint="default"/>
+      </w:rPr>
+    </w:lvl>
+    <w:lvl w:ilvl="2" w:tplc="08090005" w:tentative="1">
+      <w:start w:val="1"/>
+      <w:numFmt w:val="bullet"/>
+      <w:lvlText w:val=""/>
+      <w:lvlJc w:val="left"/>
+      <w:pPr>
+        <w:ind w:left="1800" w:hanging="360"/>
+      </w:pPr>
+      <w:rPr>
+        <w:rFonts w:ascii="Wingdings" w:hAnsi="Wingdings" w:hint="default"/>
+      </w:rPr>
+    </w:lvl>
+    <w:lvl w:ilvl="3" w:tplc="08090001" w:tentative="1">
+      <w:start w:val="1"/>
+      <w:numFmt w:val="bullet"/>
+      <w:lvlText w:val=""/>
+      <w:lvlJc w:val="left"/>
+      <w:pPr>
+        <w:ind w:left="2520" w:hanging="360"/>
+      </w:pPr>
+      <w:rPr>
+        <w:rFonts w:ascii="Symbol" w:hAnsi="Symbol" w:hint="default"/>
+      </w:rPr>
+    </w:lvl>
+    <w:lvl w:ilvl="4" w:tplc="08090003" w:tentative="1">
+      <w:start w:val="1"/>
+      <w:numFmt w:val="bullet"/>
+      <w:lvlText w:val="o"/>
+      <w:lvlJc w:val="left"/>
+      <w:pPr>
+        <w:ind w:left="3240" w:hanging="360"/>
+      </w:pPr>
+      <w:rPr>
+        <w:rFonts w:ascii="Courier New" w:hAnsi="Courier New" w:cs="Courier New" w:hint="default"/>
+      </w:rPr>
+    </w:lvl>
+    <w:lvl w:ilvl="5" w:tplc="08090005" w:tentative="1">
+      <w:start w:val="1"/>
+      <w:numFmt w:val="bullet"/>
+      <w:lvlText w:val=""/>
+      <w:lvlJc w:val="left"/>
+      <w:pPr>
+        <w:ind w:left="3960" w:hanging="360"/>
+      </w:pPr>
+      <w:rPr>
+        <w:rFonts w:ascii="Wingdings" w:hAnsi="Wingdings" w:hint="default"/>
+      </w:rPr>
+    </w:lvl>
+    <w:lvl w:ilvl="6" w:tplc="08090001" w:tentative="1">
+      <w:start w:val="1"/>
+      <w:numFmt w:val="bullet"/>
+      <w:lvlText w:val=""/>
+      <w:lvlJc w:val="left"/>
+      <w:pPr>
+        <w:ind w:left="4680" w:hanging="360"/>
+      </w:pPr>
+      <w:rPr>
+        <w:rFonts w:ascii="Symbol" w:hAnsi="Symbol" w:hint="default"/>
+      </w:rPr>
+    </w:lvl>
+    <w:lvl w:ilvl="7" w:tplc="08090003" w:tentative="1">
+      <w:start w:val="1"/>
+      <w:numFmt w:val="bullet"/>
+      <w:lvlText w:val="o"/>
+      <w:lvlJc w:val="left"/>
+      <w:pPr>
+        <w:ind w:left="5400" w:hanging="360"/>
+      </w:pPr>
+      <w:rPr>
+        <w:rFonts w:ascii="Courier New" w:hAnsi="Courier New" w:cs="Courier New" w:hint="default"/>
+      </w:rPr>
+    </w:lvl>
+    <w:lvl w:ilvl="8" w:tplc="08090005" w:tentative="1">
+      <w:start w:val="1"/>
+      <w:numFmt w:val="bullet"/>
+      <w:lvlText w:val=""/>
+      <w:lvlJc w:val="left"/>
+      <w:pPr>
+        <w:ind w:left="6120" w:hanging="360"/>
+      </w:pPr>
+      <w:rPr>
+        <w:rFonts w:ascii="Wingdings" w:hAnsi="Wingdings" w:hint="default"/>
+      </w:rPr>
+    </w:lvl>
+  </w:abstractNum>
+  <w:abstractNum w:abstractNumId="15" w15:restartNumberingAfterBreak="0">
     <w:nsid w:val="61C64221"/>
     <w:multiLevelType w:val="hybridMultilevel"/>
     <w:tmpl w:val="9718F3E8"/>
@@ -2589,7 +4034,7 @@
       </w:rPr>
     </w:lvl>
   </w:abstractNum>
-  <w:abstractNum w:abstractNumId="10" w15:restartNumberingAfterBreak="0">
+  <w:abstractNum w:abstractNumId="16" w15:restartNumberingAfterBreak="0">
     <w:nsid w:val="63D53856"/>
     <w:multiLevelType w:val="hybridMultilevel"/>
     <w:tmpl w:val="54105DB4"/>
@@ -2703,7 +4148,7 @@
       </w:rPr>
     </w:lvl>
   </w:abstractNum>
-  <w:abstractNum w:abstractNumId="11" w15:restartNumberingAfterBreak="0">
+  <w:abstractNum w:abstractNumId="17" w15:restartNumberingAfterBreak="0">
     <w:nsid w:val="6A0C2555"/>
     <w:multiLevelType w:val="hybridMultilevel"/>
     <w:tmpl w:val="D67CF688"/>
@@ -2817,7 +4262,7 @@
       </w:rPr>
     </w:lvl>
   </w:abstractNum>
-  <w:abstractNum w:abstractNumId="12" w15:restartNumberingAfterBreak="0">
+  <w:abstractNum w:abstractNumId="18" w15:restartNumberingAfterBreak="0">
     <w:nsid w:val="6C6A7717"/>
     <w:multiLevelType w:val="hybridMultilevel"/>
     <w:tmpl w:val="101EAB14"/>
@@ -2931,7 +4376,234 @@
       </w:rPr>
     </w:lvl>
   </w:abstractNum>
-  <w:abstractNum w:abstractNumId="13" w15:restartNumberingAfterBreak="0">
+  <w:abstractNum w:abstractNumId="19" w15:restartNumberingAfterBreak="0">
+    <w:nsid w:val="70BB0190"/>
+    <w:multiLevelType w:val="hybridMultilevel"/>
+    <w:tmpl w:val="19F4F72E"/>
+    <w:lvl w:ilvl="0" w:tplc="08090005">
+      <w:start w:val="1"/>
+      <w:numFmt w:val="bullet"/>
+      <w:lvlText w:val=""/>
+      <w:lvlJc w:val="left"/>
+      <w:pPr>
+        <w:ind w:left="360" w:hanging="360"/>
+      </w:pPr>
+      <w:rPr>
+        <w:rFonts w:ascii="Wingdings" w:hAnsi="Wingdings" w:hint="default"/>
+      </w:rPr>
+    </w:lvl>
+    <w:lvl w:ilvl="1" w:tplc="08090003">
+      <w:start w:val="1"/>
+      <w:numFmt w:val="bullet"/>
+      <w:lvlText w:val="o"/>
+      <w:lvlJc w:val="left"/>
+      <w:pPr>
+        <w:ind w:left="1080" w:hanging="360"/>
+      </w:pPr>
+      <w:rPr>
+        <w:rFonts w:ascii="Courier New" w:hAnsi="Courier New" w:cs="Courier New" w:hint="default"/>
+      </w:rPr>
+    </w:lvl>
+    <w:lvl w:ilvl="2" w:tplc="08090005">
+      <w:start w:val="1"/>
+      <w:numFmt w:val="bullet"/>
+      <w:lvlText w:val=""/>
+      <w:lvlJc w:val="left"/>
+      <w:pPr>
+        <w:ind w:left="1800" w:hanging="360"/>
+      </w:pPr>
+      <w:rPr>
+        <w:rFonts w:ascii="Wingdings" w:hAnsi="Wingdings" w:hint="default"/>
+      </w:rPr>
+    </w:lvl>
+    <w:lvl w:ilvl="3" w:tplc="08090001">
+      <w:start w:val="1"/>
+      <w:numFmt w:val="bullet"/>
+      <w:lvlText w:val=""/>
+      <w:lvlJc w:val="left"/>
+      <w:pPr>
+        <w:ind w:left="2520" w:hanging="360"/>
+      </w:pPr>
+      <w:rPr>
+        <w:rFonts w:ascii="Symbol" w:hAnsi="Symbol" w:hint="default"/>
+      </w:rPr>
+    </w:lvl>
+    <w:lvl w:ilvl="4" w:tplc="08090003">
+      <w:start w:val="1"/>
+      <w:numFmt w:val="bullet"/>
+      <w:lvlText w:val="o"/>
+      <w:lvlJc w:val="left"/>
+      <w:pPr>
+        <w:ind w:left="3240" w:hanging="360"/>
+      </w:pPr>
+      <w:rPr>
+        <w:rFonts w:ascii="Courier New" w:hAnsi="Courier New" w:cs="Courier New" w:hint="default"/>
+      </w:rPr>
+    </w:lvl>
+    <w:lvl w:ilvl="5" w:tplc="08090005">
+      <w:start w:val="1"/>
+      <w:numFmt w:val="bullet"/>
+      <w:lvlText w:val=""/>
+      <w:lvlJc w:val="left"/>
+      <w:pPr>
+        <w:ind w:left="3960" w:hanging="360"/>
+      </w:pPr>
+      <w:rPr>
+        <w:rFonts w:ascii="Wingdings" w:hAnsi="Wingdings" w:hint="default"/>
+      </w:rPr>
+    </w:lvl>
+    <w:lvl w:ilvl="6" w:tplc="08090001">
+      <w:start w:val="1"/>
+      <w:numFmt w:val="bullet"/>
+      <w:lvlText w:val=""/>
+      <w:lvlJc w:val="left"/>
+      <w:pPr>
+        <w:ind w:left="4680" w:hanging="360"/>
+      </w:pPr>
+      <w:rPr>
+        <w:rFonts w:ascii="Symbol" w:hAnsi="Symbol" w:hint="default"/>
+      </w:rPr>
+    </w:lvl>
+    <w:lvl w:ilvl="7" w:tplc="08090003">
+      <w:start w:val="1"/>
+      <w:numFmt w:val="bullet"/>
+      <w:lvlText w:val="o"/>
+      <w:lvlJc w:val="left"/>
+      <w:pPr>
+        <w:ind w:left="5400" w:hanging="360"/>
+      </w:pPr>
+      <w:rPr>
+        <w:rFonts w:ascii="Courier New" w:hAnsi="Courier New" w:cs="Courier New" w:hint="default"/>
+      </w:rPr>
+    </w:lvl>
+    <w:lvl w:ilvl="8" w:tplc="08090005">
+      <w:start w:val="1"/>
+      <w:numFmt w:val="bullet"/>
+      <w:lvlText w:val=""/>
+      <w:lvlJc w:val="left"/>
+      <w:pPr>
+        <w:ind w:left="6120" w:hanging="360"/>
+      </w:pPr>
+      <w:rPr>
+        <w:rFonts w:ascii="Wingdings" w:hAnsi="Wingdings" w:hint="default"/>
+      </w:rPr>
+    </w:lvl>
+  </w:abstractNum>
+  <w:abstractNum w:abstractNumId="20" w15:restartNumberingAfterBreak="0">
+    <w:nsid w:val="745828FB"/>
+    <w:multiLevelType w:val="hybridMultilevel"/>
+    <w:tmpl w:val="99C83E7E"/>
+    <w:lvl w:ilvl="0" w:tplc="08090003">
+      <w:start w:val="1"/>
+      <w:numFmt w:val="bullet"/>
+      <w:lvlText w:val="o"/>
+      <w:lvlJc w:val="left"/>
+      <w:pPr>
+        <w:ind w:left="360" w:hanging="360"/>
+      </w:pPr>
+      <w:rPr>
+        <w:rFonts w:ascii="Courier New" w:hAnsi="Courier New" w:cs="Courier New" w:hint="default"/>
+        <w:u w:val="none"/>
+      </w:rPr>
+    </w:lvl>
+    <w:lvl w:ilvl="1" w:tplc="FC82A8A6">
+      <w:start w:val="1"/>
+      <w:numFmt w:val="bullet"/>
+      <w:lvlText w:val="○"/>
+      <w:lvlJc w:val="left"/>
+      <w:pPr>
+        <w:ind w:left="1080" w:hanging="360"/>
+      </w:pPr>
+      <w:rPr>
+        <w:u w:val="none"/>
+      </w:rPr>
+    </w:lvl>
+    <w:lvl w:ilvl="2" w:tplc="8D14E17A">
+      <w:start w:val="1"/>
+      <w:numFmt w:val="bullet"/>
+      <w:lvlText w:val="■"/>
+      <w:lvlJc w:val="left"/>
+      <w:pPr>
+        <w:ind w:left="1800" w:hanging="360"/>
+      </w:pPr>
+      <w:rPr>
+        <w:u w:val="none"/>
+      </w:rPr>
+    </w:lvl>
+    <w:lvl w:ilvl="3" w:tplc="8DCA0690">
+      <w:start w:val="1"/>
+      <w:numFmt w:val="bullet"/>
+      <w:lvlText w:val="●"/>
+      <w:lvlJc w:val="left"/>
+      <w:pPr>
+        <w:ind w:left="2520" w:hanging="360"/>
+      </w:pPr>
+      <w:rPr>
+        <w:u w:val="none"/>
+      </w:rPr>
+    </w:lvl>
+    <w:lvl w:ilvl="4" w:tplc="397A60DE">
+      <w:start w:val="1"/>
+      <w:numFmt w:val="bullet"/>
+      <w:lvlText w:val="○"/>
+      <w:lvlJc w:val="left"/>
+      <w:pPr>
+        <w:ind w:left="3240" w:hanging="360"/>
+      </w:pPr>
+      <w:rPr>
+        <w:u w:val="none"/>
+      </w:rPr>
+    </w:lvl>
+    <w:lvl w:ilvl="5" w:tplc="9DFC7B82">
+      <w:start w:val="1"/>
+      <w:numFmt w:val="bullet"/>
+      <w:lvlText w:val="■"/>
+      <w:lvlJc w:val="left"/>
+      <w:pPr>
+        <w:ind w:left="3960" w:hanging="360"/>
+      </w:pPr>
+      <w:rPr>
+        <w:u w:val="none"/>
+      </w:rPr>
+    </w:lvl>
+    <w:lvl w:ilvl="6" w:tplc="983265BE">
+      <w:start w:val="1"/>
+      <w:numFmt w:val="bullet"/>
+      <w:lvlText w:val="●"/>
+      <w:lvlJc w:val="left"/>
+      <w:pPr>
+        <w:ind w:left="4680" w:hanging="360"/>
+      </w:pPr>
+      <w:rPr>
+        <w:u w:val="none"/>
+      </w:rPr>
+    </w:lvl>
+    <w:lvl w:ilvl="7" w:tplc="9C8C2046">
+      <w:start w:val="1"/>
+      <w:numFmt w:val="bullet"/>
+      <w:lvlText w:val="○"/>
+      <w:lvlJc w:val="left"/>
+      <w:pPr>
+        <w:ind w:left="5400" w:hanging="360"/>
+      </w:pPr>
+      <w:rPr>
+        <w:u w:val="none"/>
+      </w:rPr>
+    </w:lvl>
+    <w:lvl w:ilvl="8" w:tplc="79F2DE18">
+      <w:start w:val="1"/>
+      <w:numFmt w:val="bullet"/>
+      <w:lvlText w:val="■"/>
+      <w:lvlJc w:val="left"/>
+      <w:pPr>
+        <w:ind w:left="6120" w:hanging="360"/>
+      </w:pPr>
+      <w:rPr>
+        <w:u w:val="none"/>
+      </w:rPr>
+    </w:lvl>
+  </w:abstractNum>
+  <w:abstractNum w:abstractNumId="21" w15:restartNumberingAfterBreak="0">
     <w:nsid w:val="7C510983"/>
     <w:multiLevelType w:val="hybridMultilevel"/>
     <w:tmpl w:val="3E6C39B4"/>
@@ -3046,46 +4718,79 @@
     </w:lvl>
   </w:abstractNum>
   <w:num w:numId="1">
-    <w:abstractNumId w:val="9"/>
+    <w:abstractNumId w:val="15"/>
   </w:num>
   <w:num w:numId="2">
-    <w:abstractNumId w:val="10"/>
+    <w:abstractNumId w:val="16"/>
   </w:num>
   <w:num w:numId="3">
-    <w:abstractNumId w:val="13"/>
+    <w:abstractNumId w:val="21"/>
   </w:num>
   <w:num w:numId="4">
-    <w:abstractNumId w:val="7"/>
+    <w:abstractNumId w:val="11"/>
   </w:num>
   <w:num w:numId="5">
+    <w:abstractNumId w:val="4"/>
+  </w:num>
+  <w:num w:numId="6">
+    <w:abstractNumId w:val="17"/>
+  </w:num>
+  <w:num w:numId="7">
+    <w:abstractNumId w:val="2"/>
+  </w:num>
+  <w:num w:numId="8">
+    <w:abstractNumId w:val="18"/>
+  </w:num>
+  <w:num w:numId="9">
     <w:abstractNumId w:val="3"/>
   </w:num>
-  <w:num w:numId="6">
-    <w:abstractNumId w:val="11"/>
-  </w:num>
-  <w:num w:numId="7">
-    <w:abstractNumId w:val="1"/>
-  </w:num>
-  <w:num w:numId="8">
-    <w:abstractNumId w:val="12"/>
-  </w:num>
-  <w:num w:numId="9">
-    <w:abstractNumId w:val="2"/>
-  </w:num>
   <w:num w:numId="10">
-    <w:abstractNumId w:val="4"/>
+    <w:abstractNumId w:val="6"/>
   </w:num>
   <w:num w:numId="11">
     <w:abstractNumId w:val="0"/>
   </w:num>
   <w:num w:numId="12">
+    <w:abstractNumId w:val="12"/>
+  </w:num>
+  <w:num w:numId="13">
+    <w:abstractNumId w:val="9"/>
+  </w:num>
+  <w:num w:numId="14">
+    <w:abstractNumId w:val="7"/>
+  </w:num>
+  <w:num w:numId="15">
+    <w:abstractNumId w:val="19"/>
+    <w:lvlOverride w:ilvl="0"/>
+    <w:lvlOverride w:ilvl="1"/>
+    <w:lvlOverride w:ilvl="2"/>
+    <w:lvlOverride w:ilvl="3"/>
+    <w:lvlOverride w:ilvl="4"/>
+    <w:lvlOverride w:ilvl="5"/>
+    <w:lvlOverride w:ilvl="6"/>
+    <w:lvlOverride w:ilvl="7"/>
+    <w:lvlOverride w:ilvl="8"/>
+  </w:num>
+  <w:num w:numId="16">
+    <w:abstractNumId w:val="10"/>
+  </w:num>
+  <w:num w:numId="17">
+    <w:abstractNumId w:val="5"/>
+  </w:num>
+  <w:num w:numId="18">
     <w:abstractNumId w:val="8"/>
   </w:num>
-  <w:num w:numId="13">
-    <w:abstractNumId w:val="6"/>
+  <w:num w:numId="19">
+    <w:abstractNumId w:val="13"/>
   </w:num>
-  <w:num w:numId="14">
-    <w:abstractNumId w:val="5"/>
+  <w:num w:numId="20">
+    <w:abstractNumId w:val="1"/>
+  </w:num>
+  <w:num w:numId="21">
+    <w:abstractNumId w:val="14"/>
+  </w:num>
+  <w:num w:numId="22">
+    <w:abstractNumId w:val="20"/>
   </w:num>
 </w:numbering>
 </file>

</xml_diff>